<commit_message>
Cleaning Code and small improvements
</commit_message>
<xml_diff>
--- a/Week4/MiltiadisALTINTZIS_Week4_Task2.docx
+++ b/Week4/MiltiadisALTINTZIS_Week4_Task2.docx
@@ -88,7 +88,73 @@
           <w:szCs w:val="24"/>
           <w:lang w:val="en-US" w:bidi="th-TH"/>
         </w:rPr>
-        <w:t>&lt;li id="one" class="cool" style="display: none;"&gt;&lt;em&gt;fresh&lt;/em&gt; figs&lt;/li&gt;</w:t>
+        <w:t xml:space="preserve">&lt;li id="one" class="cool" style="display: </w:t>
+      </w:r>
+      <w:proofErr w:type="gramStart"/>
+      <w:r>
+        <w:rPr>
+          <w:rFonts w:ascii="Helvetica-Light" w:hAnsi="Helvetica-Light" w:cs="Helvetica-Light"/>
+          <w:color w:val="FF0000"/>
+          <w:sz w:val="24"/>
+          <w:szCs w:val="24"/>
+          <w:lang w:val="en-US" w:bidi="th-TH"/>
+        </w:rPr>
+        <w:t>none;</w:t>
+      </w:r>
+      <w:proofErr w:type="gramEnd"/>
+      <w:r>
+        <w:rPr>
+          <w:rFonts w:ascii="Helvetica-Light" w:hAnsi="Helvetica-Light" w:cs="Helvetica-Light"/>
+          <w:color w:val="FF0000"/>
+          <w:sz w:val="24"/>
+          <w:szCs w:val="24"/>
+          <w:lang w:val="en-US" w:bidi="th-TH"/>
+        </w:rPr>
+        <w:t>"&gt;&lt;</w:t>
+      </w:r>
+      <w:proofErr w:type="spellStart"/>
+      <w:r>
+        <w:rPr>
+          <w:rFonts w:ascii="Helvetica-Light" w:hAnsi="Helvetica-Light" w:cs="Helvetica-Light"/>
+          <w:color w:val="FF0000"/>
+          <w:sz w:val="24"/>
+          <w:szCs w:val="24"/>
+          <w:lang w:val="en-US" w:bidi="th-TH"/>
+        </w:rPr>
+        <w:t>em</w:t>
+      </w:r>
+      <w:proofErr w:type="spellEnd"/>
+      <w:r>
+        <w:rPr>
+          <w:rFonts w:ascii="Helvetica-Light" w:hAnsi="Helvetica-Light" w:cs="Helvetica-Light"/>
+          <w:color w:val="FF0000"/>
+          <w:sz w:val="24"/>
+          <w:szCs w:val="24"/>
+          <w:lang w:val="en-US" w:bidi="th-TH"/>
+        </w:rPr>
+        <w:t>&gt;fresh&lt;/</w:t>
+      </w:r>
+      <w:proofErr w:type="spellStart"/>
+      <w:r>
+        <w:rPr>
+          <w:rFonts w:ascii="Helvetica-Light" w:hAnsi="Helvetica-Light" w:cs="Helvetica-Light"/>
+          <w:color w:val="FF0000"/>
+          <w:sz w:val="24"/>
+          <w:szCs w:val="24"/>
+          <w:lang w:val="en-US" w:bidi="th-TH"/>
+        </w:rPr>
+        <w:t>em</w:t>
+      </w:r>
+      <w:proofErr w:type="spellEnd"/>
+      <w:r>
+        <w:rPr>
+          <w:rFonts w:ascii="Helvetica-Light" w:hAnsi="Helvetica-Light" w:cs="Helvetica-Light"/>
+          <w:color w:val="FF0000"/>
+          <w:sz w:val="24"/>
+          <w:szCs w:val="24"/>
+          <w:lang w:val="en-US" w:bidi="th-TH"/>
+        </w:rPr>
+        <w:t>&gt; figs&lt;/li&gt;</w:t>
       </w:r>
     </w:p>
     <w:p>
@@ -176,6 +242,7 @@
         </w:rPr>
         <w:t>‘</w:t>
       </w:r>
+      <w:proofErr w:type="spellStart"/>
       <w:r>
         <w:rPr>
           <w:rFonts w:ascii="Helvetica-Light" w:hAnsi="Helvetica-Light" w:cs="Helvetica-Light"/>
@@ -185,6 +252,7 @@
         </w:rPr>
         <w:t>li.cool</w:t>
       </w:r>
+      <w:proofErr w:type="spellEnd"/>
       <w:r>
         <w:rPr>
           <w:rFonts w:ascii="Helvetica-Light" w:hAnsi="Helvetica-Light" w:cs="Helvetica-Light"/>
@@ -226,58 +294,158 @@
           <w:szCs w:val="24"/>
           <w:lang w:val="en-US" w:bidi="th-TH"/>
         </w:rPr>
-        <w:t>&lt;li id="one" class="cool" style="display: none;"&gt;&lt;em&gt;fresh&lt;/em&gt; figs&lt;/li&gt;</w:t>
-      </w:r>
-    </w:p>
-    <w:p>
-      <w:pPr>
-        <w:autoSpaceDE w:val="0"/>
-        <w:autoSpaceDN w:val="0"/>
-        <w:adjustRightInd w:val="0"/>
-        <w:spacing w:after="0" w:line="240" w:lineRule="auto"/>
-        <w:rPr>
-          <w:rFonts w:ascii="Helvetica-Light" w:hAnsi="Helvetica-Light" w:cs="Helvetica-Light"/>
-          <w:color w:val="FF0000"/>
-          <w:sz w:val="24"/>
-          <w:szCs w:val="24"/>
-          <w:lang w:val="en-US" w:bidi="th-TH"/>
-        </w:rPr>
-      </w:pPr>
-      <w:r>
-        <w:rPr>
-          <w:rFonts w:ascii="Helvetica-Light" w:hAnsi="Helvetica-Light" w:cs="Helvetica-Light"/>
-          <w:color w:val="FF0000"/>
-          <w:sz w:val="24"/>
-          <w:szCs w:val="24"/>
-          <w:lang w:val="en-US" w:bidi="th-TH"/>
-        </w:rPr>
-        <w:t>&lt;li id="two" class="cool" style="display: list-item;"&gt;pine nuts&lt;/li&gt;</w:t>
-      </w:r>
-    </w:p>
-    <w:p>
-      <w:pPr>
-        <w:autoSpaceDE w:val="0"/>
-        <w:autoSpaceDN w:val="0"/>
-        <w:adjustRightInd w:val="0"/>
-        <w:spacing w:after="0" w:line="240" w:lineRule="auto"/>
-        <w:rPr>
-          <w:rFonts w:ascii="Helvetica-Light" w:hAnsi="Helvetica-Light" w:cs="Helvetica-Light"/>
-          <w:color w:val="FF0000"/>
-          <w:sz w:val="24"/>
-          <w:szCs w:val="24"/>
-          <w:lang w:val="en-US" w:bidi="th-TH"/>
-        </w:rPr>
-      </w:pPr>
-      <w:r>
-        <w:rPr>
-          <w:rFonts w:ascii="Helvetica-Light" w:hAnsi="Helvetica-Light" w:cs="Helvetica-Light"/>
-          <w:color w:val="FF0000"/>
-          <w:sz w:val="24"/>
-          <w:szCs w:val="24"/>
-          <w:lang w:val="en-US" w:bidi="th-TH"/>
-        </w:rPr>
-        <w:t>&lt;li id=​"three" class=​"cool" style=​"display:​ list-item;​"&gt;​honey​&lt;/li&gt;​]</w:t>
-      </w:r>
+        <w:t xml:space="preserve">&lt;li id="one" class="cool" style="display: </w:t>
+      </w:r>
+      <w:proofErr w:type="gramStart"/>
+      <w:r>
+        <w:rPr>
+          <w:rFonts w:ascii="Helvetica-Light" w:hAnsi="Helvetica-Light" w:cs="Helvetica-Light"/>
+          <w:color w:val="FF0000"/>
+          <w:sz w:val="24"/>
+          <w:szCs w:val="24"/>
+          <w:lang w:val="en-US" w:bidi="th-TH"/>
+        </w:rPr>
+        <w:t>none;</w:t>
+      </w:r>
+      <w:proofErr w:type="gramEnd"/>
+      <w:r>
+        <w:rPr>
+          <w:rFonts w:ascii="Helvetica-Light" w:hAnsi="Helvetica-Light" w:cs="Helvetica-Light"/>
+          <w:color w:val="FF0000"/>
+          <w:sz w:val="24"/>
+          <w:szCs w:val="24"/>
+          <w:lang w:val="en-US" w:bidi="th-TH"/>
+        </w:rPr>
+        <w:t>"&gt;&lt;</w:t>
+      </w:r>
+      <w:proofErr w:type="spellStart"/>
+      <w:r>
+        <w:rPr>
+          <w:rFonts w:ascii="Helvetica-Light" w:hAnsi="Helvetica-Light" w:cs="Helvetica-Light"/>
+          <w:color w:val="FF0000"/>
+          <w:sz w:val="24"/>
+          <w:szCs w:val="24"/>
+          <w:lang w:val="en-US" w:bidi="th-TH"/>
+        </w:rPr>
+        <w:t>em</w:t>
+      </w:r>
+      <w:proofErr w:type="spellEnd"/>
+      <w:r>
+        <w:rPr>
+          <w:rFonts w:ascii="Helvetica-Light" w:hAnsi="Helvetica-Light" w:cs="Helvetica-Light"/>
+          <w:color w:val="FF0000"/>
+          <w:sz w:val="24"/>
+          <w:szCs w:val="24"/>
+          <w:lang w:val="en-US" w:bidi="th-TH"/>
+        </w:rPr>
+        <w:t>&gt;fresh&lt;/</w:t>
+      </w:r>
+      <w:proofErr w:type="spellStart"/>
+      <w:r>
+        <w:rPr>
+          <w:rFonts w:ascii="Helvetica-Light" w:hAnsi="Helvetica-Light" w:cs="Helvetica-Light"/>
+          <w:color w:val="FF0000"/>
+          <w:sz w:val="24"/>
+          <w:szCs w:val="24"/>
+          <w:lang w:val="en-US" w:bidi="th-TH"/>
+        </w:rPr>
+        <w:t>em</w:t>
+      </w:r>
+      <w:proofErr w:type="spellEnd"/>
+      <w:r>
+        <w:rPr>
+          <w:rFonts w:ascii="Helvetica-Light" w:hAnsi="Helvetica-Light" w:cs="Helvetica-Light"/>
+          <w:color w:val="FF0000"/>
+          <w:sz w:val="24"/>
+          <w:szCs w:val="24"/>
+          <w:lang w:val="en-US" w:bidi="th-TH"/>
+        </w:rPr>
+        <w:t>&gt; figs&lt;/li&gt;</w:t>
+      </w:r>
+    </w:p>
+    <w:p>
+      <w:pPr>
+        <w:autoSpaceDE w:val="0"/>
+        <w:autoSpaceDN w:val="0"/>
+        <w:adjustRightInd w:val="0"/>
+        <w:spacing w:after="0" w:line="240" w:lineRule="auto"/>
+        <w:rPr>
+          <w:rFonts w:ascii="Helvetica-Light" w:hAnsi="Helvetica-Light" w:cs="Helvetica-Light"/>
+          <w:color w:val="FF0000"/>
+          <w:sz w:val="24"/>
+          <w:szCs w:val="24"/>
+          <w:lang w:val="en-US" w:bidi="th-TH"/>
+        </w:rPr>
+      </w:pPr>
+      <w:r>
+        <w:rPr>
+          <w:rFonts w:ascii="Helvetica-Light" w:hAnsi="Helvetica-Light" w:cs="Helvetica-Light"/>
+          <w:color w:val="FF0000"/>
+          <w:sz w:val="24"/>
+          <w:szCs w:val="24"/>
+          <w:lang w:val="en-US" w:bidi="th-TH"/>
+        </w:rPr>
+        <w:t>&lt;li id="two" class="cool" style="display: list-</w:t>
+      </w:r>
+      <w:proofErr w:type="gramStart"/>
+      <w:r>
+        <w:rPr>
+          <w:rFonts w:ascii="Helvetica-Light" w:hAnsi="Helvetica-Light" w:cs="Helvetica-Light"/>
+          <w:color w:val="FF0000"/>
+          <w:sz w:val="24"/>
+          <w:szCs w:val="24"/>
+          <w:lang w:val="en-US" w:bidi="th-TH"/>
+        </w:rPr>
+        <w:t>item;</w:t>
+      </w:r>
+      <w:proofErr w:type="gramEnd"/>
+      <w:r>
+        <w:rPr>
+          <w:rFonts w:ascii="Helvetica-Light" w:hAnsi="Helvetica-Light" w:cs="Helvetica-Light"/>
+          <w:color w:val="FF0000"/>
+          <w:sz w:val="24"/>
+          <w:szCs w:val="24"/>
+          <w:lang w:val="en-US" w:bidi="th-TH"/>
+        </w:rPr>
+        <w:t>"&gt;pine nuts&lt;/li&gt;</w:t>
+      </w:r>
+    </w:p>
+    <w:p>
+      <w:pPr>
+        <w:autoSpaceDE w:val="0"/>
+        <w:autoSpaceDN w:val="0"/>
+        <w:adjustRightInd w:val="0"/>
+        <w:spacing w:after="0" w:line="240" w:lineRule="auto"/>
+        <w:rPr>
+          <w:rFonts w:ascii="Helvetica-Light" w:hAnsi="Helvetica-Light" w:cs="Helvetica-Light"/>
+          <w:color w:val="FF0000"/>
+          <w:sz w:val="24"/>
+          <w:szCs w:val="24"/>
+          <w:lang w:val="en-US" w:bidi="th-TH"/>
+        </w:rPr>
+      </w:pPr>
+      <w:r>
+        <w:rPr>
+          <w:rFonts w:ascii="Helvetica-Light" w:hAnsi="Helvetica-Light" w:cs="Helvetica-Light"/>
+          <w:color w:val="FF0000"/>
+          <w:sz w:val="24"/>
+          <w:szCs w:val="24"/>
+          <w:lang w:val="en-US" w:bidi="th-TH"/>
+        </w:rPr>
+        <w:t>&lt;li id=​"three" class=​"cool" style=​"display:​ list-item;​"&gt;​honey​&lt;/li</w:t>
+      </w:r>
+      <w:proofErr w:type="gramStart"/>
+      <w:r>
+        <w:rPr>
+          <w:rFonts w:ascii="Helvetica-Light" w:hAnsi="Helvetica-Light" w:cs="Helvetica-Light"/>
+          <w:color w:val="FF0000"/>
+          <w:sz w:val="24"/>
+          <w:szCs w:val="24"/>
+          <w:lang w:val="en-US" w:bidi="th-TH"/>
+        </w:rPr>
+        <w:t>&gt;​]</w:t>
+      </w:r>
+      <w:proofErr w:type="gramEnd"/>
     </w:p>
     <w:p>
       <w:pPr>
@@ -488,7 +656,41 @@
           <w:szCs w:val="24"/>
           <w:lang w:val="en-US" w:bidi="th-TH"/>
         </w:rPr>
-        <w:t>$('li:not(.cool)')</w:t>
+        <w:t>$('</w:t>
+      </w:r>
+      <w:proofErr w:type="spellStart"/>
+      <w:r>
+        <w:rPr>
+          <w:rFonts w:ascii="Helvetica-Light" w:hAnsi="Helvetica-Light" w:cs="Helvetica-Light"/>
+          <w:color w:val="00B0F0"/>
+          <w:sz w:val="24"/>
+          <w:szCs w:val="24"/>
+          <w:lang w:val="en-US" w:bidi="th-TH"/>
+        </w:rPr>
+        <w:t>li</w:t>
+      </w:r>
+      <w:proofErr w:type="gramStart"/>
+      <w:r>
+        <w:rPr>
+          <w:rFonts w:ascii="Helvetica-Light" w:hAnsi="Helvetica-Light" w:cs="Helvetica-Light"/>
+          <w:color w:val="00B0F0"/>
+          <w:sz w:val="24"/>
+          <w:szCs w:val="24"/>
+          <w:lang w:val="en-US" w:bidi="th-TH"/>
+        </w:rPr>
+        <w:t>:not</w:t>
+      </w:r>
+      <w:proofErr w:type="spellEnd"/>
+      <w:proofErr w:type="gramEnd"/>
+      <w:r>
+        <w:rPr>
+          <w:rFonts w:ascii="Helvetica-Light" w:hAnsi="Helvetica-Light" w:cs="Helvetica-Light"/>
+          <w:color w:val="00B0F0"/>
+          <w:sz w:val="24"/>
+          <w:szCs w:val="24"/>
+          <w:lang w:val="en-US" w:bidi="th-TH"/>
+        </w:rPr>
+        <w:t>(.cool)')</w:t>
       </w:r>
     </w:p>
     <w:p>
@@ -566,6 +768,7 @@
         </w:rPr>
         <w:t>‘</w:t>
       </w:r>
+      <w:proofErr w:type="spellStart"/>
       <w:r>
         <w:rPr>
           <w:rFonts w:ascii="Helvetica-Light" w:hAnsi="Helvetica-Light" w:cs="Helvetica-Light"/>
@@ -575,6 +778,7 @@
         </w:rPr>
         <w:t>li.cool</w:t>
       </w:r>
+      <w:proofErr w:type="spellEnd"/>
       <w:r>
         <w:rPr>
           <w:rFonts w:ascii="Helvetica-Light" w:hAnsi="Helvetica-Light" w:cs="Helvetica-Light"/>
@@ -615,7 +819,31 @@
           <w:szCs w:val="24"/>
           <w:lang w:val="en-US" w:bidi="th-TH"/>
         </w:rPr>
-        <w:t>&lt;ul&gt;</w:t>
+        <w:t>&lt;</w:t>
+      </w:r>
+      <w:proofErr w:type="spellStart"/>
+      <w:proofErr w:type="gramStart"/>
+      <w:r>
+        <w:rPr>
+          <w:rFonts w:ascii="Helvetica-Light" w:hAnsi="Helvetica-Light" w:cs="Helvetica-Light"/>
+          <w:color w:val="FF0000"/>
+          <w:sz w:val="24"/>
+          <w:szCs w:val="24"/>
+          <w:lang w:val="en-US" w:bidi="th-TH"/>
+        </w:rPr>
+        <w:t>ul</w:t>
+      </w:r>
+      <w:proofErr w:type="spellEnd"/>
+      <w:proofErr w:type="gramEnd"/>
+      <w:r>
+        <w:rPr>
+          <w:rFonts w:ascii="Helvetica-Light" w:hAnsi="Helvetica-Light" w:cs="Helvetica-Light"/>
+          <w:color w:val="FF0000"/>
+          <w:sz w:val="24"/>
+          <w:szCs w:val="24"/>
+          <w:lang w:val="en-US" w:bidi="th-TH"/>
+        </w:rPr>
+        <w:t>&gt;</w:t>
       </w:r>
     </w:p>
     <w:p>
@@ -641,7 +869,73 @@
           <w:szCs w:val="24"/>
           <w:lang w:val="en-US" w:bidi="th-TH"/>
         </w:rPr>
-        <w:t>&lt;li id="one" class="cool" style="display: none;"&gt;&lt;em&gt;fresh&lt;/em&gt; figs&lt;/li&gt;</w:t>
+        <w:t xml:space="preserve">&lt;li id="one" class="cool" style="display: </w:t>
+      </w:r>
+      <w:proofErr w:type="gramStart"/>
+      <w:r>
+        <w:rPr>
+          <w:rFonts w:ascii="Helvetica-Light" w:hAnsi="Helvetica-Light" w:cs="Helvetica-Light"/>
+          <w:color w:val="FF0000"/>
+          <w:sz w:val="24"/>
+          <w:szCs w:val="24"/>
+          <w:lang w:val="en-US" w:bidi="th-TH"/>
+        </w:rPr>
+        <w:t>none;</w:t>
+      </w:r>
+      <w:proofErr w:type="gramEnd"/>
+      <w:r>
+        <w:rPr>
+          <w:rFonts w:ascii="Helvetica-Light" w:hAnsi="Helvetica-Light" w:cs="Helvetica-Light"/>
+          <w:color w:val="FF0000"/>
+          <w:sz w:val="24"/>
+          <w:szCs w:val="24"/>
+          <w:lang w:val="en-US" w:bidi="th-TH"/>
+        </w:rPr>
+        <w:t>"&gt;&lt;</w:t>
+      </w:r>
+      <w:proofErr w:type="spellStart"/>
+      <w:r>
+        <w:rPr>
+          <w:rFonts w:ascii="Helvetica-Light" w:hAnsi="Helvetica-Light" w:cs="Helvetica-Light"/>
+          <w:color w:val="FF0000"/>
+          <w:sz w:val="24"/>
+          <w:szCs w:val="24"/>
+          <w:lang w:val="en-US" w:bidi="th-TH"/>
+        </w:rPr>
+        <w:t>em</w:t>
+      </w:r>
+      <w:proofErr w:type="spellEnd"/>
+      <w:r>
+        <w:rPr>
+          <w:rFonts w:ascii="Helvetica-Light" w:hAnsi="Helvetica-Light" w:cs="Helvetica-Light"/>
+          <w:color w:val="FF0000"/>
+          <w:sz w:val="24"/>
+          <w:szCs w:val="24"/>
+          <w:lang w:val="en-US" w:bidi="th-TH"/>
+        </w:rPr>
+        <w:t>&gt;fresh&lt;/</w:t>
+      </w:r>
+      <w:proofErr w:type="spellStart"/>
+      <w:r>
+        <w:rPr>
+          <w:rFonts w:ascii="Helvetica-Light" w:hAnsi="Helvetica-Light" w:cs="Helvetica-Light"/>
+          <w:color w:val="FF0000"/>
+          <w:sz w:val="24"/>
+          <w:szCs w:val="24"/>
+          <w:lang w:val="en-US" w:bidi="th-TH"/>
+        </w:rPr>
+        <w:t>em</w:t>
+      </w:r>
+      <w:proofErr w:type="spellEnd"/>
+      <w:r>
+        <w:rPr>
+          <w:rFonts w:ascii="Helvetica-Light" w:hAnsi="Helvetica-Light" w:cs="Helvetica-Light"/>
+          <w:color w:val="FF0000"/>
+          <w:sz w:val="24"/>
+          <w:szCs w:val="24"/>
+          <w:lang w:val="en-US" w:bidi="th-TH"/>
+        </w:rPr>
+        <w:t>&gt; figs&lt;/li&gt;</w:t>
       </w:r>
     </w:p>
     <w:p>
@@ -667,7 +961,29 @@
           <w:szCs w:val="24"/>
           <w:lang w:val="en-US" w:bidi="th-TH"/>
         </w:rPr>
-        <w:t>&lt;li id="two" class="cool" style="display: none;"&gt;pine nuts&lt;/li&gt;</w:t>
+        <w:t xml:space="preserve">&lt;li id="two" class="cool" style="display: </w:t>
+      </w:r>
+      <w:proofErr w:type="gramStart"/>
+      <w:r>
+        <w:rPr>
+          <w:rFonts w:ascii="Helvetica-Light" w:hAnsi="Helvetica-Light" w:cs="Helvetica-Light"/>
+          <w:color w:val="FF0000"/>
+          <w:sz w:val="24"/>
+          <w:szCs w:val="24"/>
+          <w:lang w:val="en-US" w:bidi="th-TH"/>
+        </w:rPr>
+        <w:t>none;</w:t>
+      </w:r>
+      <w:proofErr w:type="gramEnd"/>
+      <w:r>
+        <w:rPr>
+          <w:rFonts w:ascii="Helvetica-Light" w:hAnsi="Helvetica-Light" w:cs="Helvetica-Light"/>
+          <w:color w:val="FF0000"/>
+          <w:sz w:val="24"/>
+          <w:szCs w:val="24"/>
+          <w:lang w:val="en-US" w:bidi="th-TH"/>
+        </w:rPr>
+        <w:t>"&gt;pine nuts&lt;/li&gt;</w:t>
       </w:r>
     </w:p>
     <w:p>
@@ -693,7 +1009,29 @@
           <w:szCs w:val="24"/>
           <w:lang w:val="en-US" w:bidi="th-TH"/>
         </w:rPr>
-        <w:t>&lt;li id="three" class="cool" style="display: none;"&gt;honey&lt;/li&gt;</w:t>
+        <w:t xml:space="preserve">&lt;li id="three" class="cool" style="display: </w:t>
+      </w:r>
+      <w:proofErr w:type="gramStart"/>
+      <w:r>
+        <w:rPr>
+          <w:rFonts w:ascii="Helvetica-Light" w:hAnsi="Helvetica-Light" w:cs="Helvetica-Light"/>
+          <w:color w:val="FF0000"/>
+          <w:sz w:val="24"/>
+          <w:szCs w:val="24"/>
+          <w:lang w:val="en-US" w:bidi="th-TH"/>
+        </w:rPr>
+        <w:t>none;</w:t>
+      </w:r>
+      <w:proofErr w:type="gramEnd"/>
+      <w:r>
+        <w:rPr>
+          <w:rFonts w:ascii="Helvetica-Light" w:hAnsi="Helvetica-Light" w:cs="Helvetica-Light"/>
+          <w:color w:val="FF0000"/>
+          <w:sz w:val="24"/>
+          <w:szCs w:val="24"/>
+          <w:lang w:val="en-US" w:bidi="th-TH"/>
+        </w:rPr>
+        <w:t>"&gt;honey&lt;/li&gt;</w:t>
       </w:r>
     </w:p>
     <w:p>
@@ -743,32 +1081,116 @@
           <w:szCs w:val="24"/>
           <w:lang w:val="en-US" w:bidi="th-TH"/>
         </w:rPr>
-        <w:t>&lt;/ul&gt;</w:t>
-      </w:r>
-    </w:p>
-    <w:p>
-      <w:pPr>
-        <w:autoSpaceDE w:val="0"/>
-        <w:autoSpaceDN w:val="0"/>
-        <w:adjustRightInd w:val="0"/>
-        <w:spacing w:after="0" w:line="240" w:lineRule="auto"/>
-        <w:rPr>
-          <w:rFonts w:ascii="Helvetica-Light" w:hAnsi="Helvetica-Light" w:cs="Helvetica-Light"/>
-          <w:color w:val="00B0F0"/>
-          <w:sz w:val="24"/>
-          <w:szCs w:val="24"/>
-          <w:lang w:val="en-US" w:bidi="th-TH"/>
-        </w:rPr>
-      </w:pPr>
-      <w:r>
-        <w:rPr>
-          <w:rFonts w:ascii="Helvetica-Light" w:hAnsi="Helvetica-Light" w:cs="Helvetica-Light"/>
-          <w:color w:val="00B0F0"/>
-          <w:sz w:val="24"/>
-          <w:szCs w:val="24"/>
-          <w:lang w:val="en-US" w:bidi="th-TH"/>
-        </w:rPr>
-        <w:t>It selects the ancestor element of ‘li’.</w:t>
+        <w:t>&lt;/</w:t>
+      </w:r>
+      <w:proofErr w:type="spellStart"/>
+      <w:r>
+        <w:rPr>
+          <w:rFonts w:ascii="Helvetica-Light" w:hAnsi="Helvetica-Light" w:cs="Helvetica-Light"/>
+          <w:color w:val="FF0000"/>
+          <w:sz w:val="24"/>
+          <w:szCs w:val="24"/>
+          <w:lang w:val="en-US" w:bidi="th-TH"/>
+        </w:rPr>
+        <w:t>ul</w:t>
+      </w:r>
+      <w:proofErr w:type="spellEnd"/>
+      <w:r>
+        <w:rPr>
+          <w:rFonts w:ascii="Helvetica-Light" w:hAnsi="Helvetica-Light" w:cs="Helvetica-Light"/>
+          <w:color w:val="FF0000"/>
+          <w:sz w:val="24"/>
+          <w:szCs w:val="24"/>
+          <w:lang w:val="en-US" w:bidi="th-TH"/>
+        </w:rPr>
+        <w:t>&gt;</w:t>
+      </w:r>
+    </w:p>
+    <w:p>
+      <w:pPr>
+        <w:autoSpaceDE w:val="0"/>
+        <w:autoSpaceDN w:val="0"/>
+        <w:adjustRightInd w:val="0"/>
+        <w:spacing w:after="0" w:line="240" w:lineRule="auto"/>
+        <w:rPr>
+          <w:rFonts w:ascii="Helvetica-Light" w:hAnsi="Helvetica-Light" w:cs="Helvetica-Light"/>
+          <w:color w:val="00B0F0"/>
+          <w:sz w:val="24"/>
+          <w:szCs w:val="24"/>
+          <w:lang w:val="en-US" w:bidi="th-TH"/>
+        </w:rPr>
+      </w:pPr>
+      <w:r>
+        <w:rPr>
+          <w:rFonts w:ascii="Helvetica-Light" w:hAnsi="Helvetica-Light" w:cs="Helvetica-Light"/>
+          <w:color w:val="00B0F0"/>
+          <w:sz w:val="24"/>
+          <w:szCs w:val="24"/>
+          <w:lang w:val="en-US" w:bidi="th-TH"/>
+        </w:rPr>
+        <w:t>It selects the ancestor element of ‘li’</w:t>
+      </w:r>
+      <w:r>
+        <w:rPr>
+          <w:rFonts w:ascii="Helvetica-Light" w:hAnsi="Helvetica-Light" w:cs="Helvetica-Light"/>
+          <w:color w:val="00B0F0"/>
+          <w:sz w:val="24"/>
+          <w:szCs w:val="24"/>
+          <w:lang w:val="en-US" w:bidi="th-TH"/>
+        </w:rPr>
+        <w:t xml:space="preserve"> </w:t>
+      </w:r>
+      <w:r>
+        <w:rPr>
+          <w:rFonts w:ascii="Helvetica-Light" w:hAnsi="Helvetica-Light" w:cs="Helvetica-Light"/>
+          <w:color w:val="00B0F0"/>
+          <w:sz w:val="24"/>
+          <w:szCs w:val="24"/>
+          <w:lang w:val="en-US" w:bidi="th-TH"/>
+        </w:rPr>
+        <w:t xml:space="preserve">with class </w:t>
+      </w:r>
+      <w:r>
+        <w:rPr>
+          <w:rFonts w:ascii="Helvetica-Light" w:hAnsi="Helvetica-Light" w:cs="Helvetica-Light"/>
+          <w:color w:val="00B0F0"/>
+          <w:sz w:val="24"/>
+          <w:szCs w:val="24"/>
+          <w:lang w:val="en-US" w:bidi="th-TH"/>
+        </w:rPr>
+        <w:t>‘</w:t>
+      </w:r>
+      <w:r>
+        <w:rPr>
+          <w:rFonts w:ascii="Helvetica-Light" w:hAnsi="Helvetica-Light" w:cs="Helvetica-Light"/>
+          <w:color w:val="00B0F0"/>
+          <w:sz w:val="24"/>
+          <w:szCs w:val="24"/>
+          <w:lang w:val="en-US" w:bidi="th-TH"/>
+        </w:rPr>
+        <w:t>.cool</w:t>
+      </w:r>
+      <w:r>
+        <w:rPr>
+          <w:rFonts w:ascii="Helvetica-Light" w:hAnsi="Helvetica-Light" w:cs="Helvetica-Light"/>
+          <w:color w:val="00B0F0"/>
+          <w:sz w:val="24"/>
+          <w:szCs w:val="24"/>
+          <w:lang w:val="en-US" w:bidi="th-TH"/>
+        </w:rPr>
+        <w:t>’</w:t>
+      </w:r>
+      <w:bookmarkStart w:id="0" w:name="_GoBack"/>
+      <w:bookmarkEnd w:id="0"/>
+      <w:r>
+        <w:rPr>
+          <w:rFonts w:ascii="Helvetica-Light" w:hAnsi="Helvetica-Light" w:cs="Helvetica-Light"/>
+          <w:color w:val="00B0F0"/>
+          <w:sz w:val="24"/>
+          <w:szCs w:val="24"/>
+          <w:lang w:val="en-US" w:bidi="th-TH"/>
+        </w:rPr>
+        <w:t>.</w:t>
       </w:r>
     </w:p>
     <w:p>
@@ -871,57 +1293,167 @@
           <w:szCs w:val="24"/>
           <w:lang w:val="en-US" w:bidi="th-TH"/>
         </w:rPr>
-        <w:t xml:space="preserve">&lt;li id="one" class="cool" style="display: none;"&gt;&lt;em&gt;fresh&lt;/em&gt; figs&lt;/li&gt;, </w:t>
-      </w:r>
-    </w:p>
-    <w:p>
-      <w:pPr>
-        <w:autoSpaceDE w:val="0"/>
-        <w:autoSpaceDN w:val="0"/>
-        <w:adjustRightInd w:val="0"/>
-        <w:spacing w:after="0" w:line="240" w:lineRule="auto"/>
-        <w:rPr>
-          <w:rFonts w:ascii="Helvetica-Light" w:hAnsi="Helvetica-Light" w:cs="Helvetica-Light"/>
-          <w:color w:val="FF0000"/>
-          <w:sz w:val="24"/>
-          <w:szCs w:val="24"/>
-          <w:lang w:val="en-US" w:bidi="th-TH"/>
-        </w:rPr>
-      </w:pPr>
-      <w:r>
-        <w:rPr>
-          <w:rFonts w:ascii="Helvetica-Light" w:hAnsi="Helvetica-Light" w:cs="Helvetica-Light"/>
-          <w:color w:val="FF0000"/>
-          <w:sz w:val="24"/>
-          <w:szCs w:val="24"/>
-          <w:lang w:val="en-US" w:bidi="th-TH"/>
-        </w:rPr>
-        <w:t xml:space="preserve">&lt;li id=​"two" class=​"cool" style=​"display:​ list-item;​"&gt;​pine nuts​&lt;/li&gt;​, </w:t>
-      </w:r>
-    </w:p>
-    <w:p>
-      <w:pPr>
-        <w:autoSpaceDE w:val="0"/>
-        <w:autoSpaceDN w:val="0"/>
-        <w:adjustRightInd w:val="0"/>
-        <w:spacing w:after="0" w:line="240" w:lineRule="auto"/>
-        <w:rPr>
-          <w:rFonts w:ascii="Helvetica-Light" w:hAnsi="Helvetica-Light" w:cs="Helvetica-Light"/>
-          <w:color w:val="FF0000"/>
-          <w:sz w:val="24"/>
-          <w:szCs w:val="24"/>
-          <w:lang w:val="en-US" w:bidi="th-TH"/>
-        </w:rPr>
-      </w:pPr>
-      <w:r>
-        <w:rPr>
-          <w:rFonts w:ascii="Helvetica-Light" w:hAnsi="Helvetica-Light" w:cs="Helvetica-Light"/>
-          <w:color w:val="FF0000"/>
-          <w:sz w:val="24"/>
-          <w:szCs w:val="24"/>
-          <w:lang w:val="en-US" w:bidi="th-TH"/>
-        </w:rPr>
-        <w:t xml:space="preserve">&lt;li id=​"three" class=​"cool" style=​"display:​ list-item;​"&gt;​honey​&lt;/li&gt;​, </w:t>
+        <w:t xml:space="preserve">&lt;li id="one" class="cool" style="display: </w:t>
+      </w:r>
+      <w:proofErr w:type="gramStart"/>
+      <w:r>
+        <w:rPr>
+          <w:rFonts w:ascii="Helvetica-Light" w:hAnsi="Helvetica-Light" w:cs="Helvetica-Light"/>
+          <w:color w:val="FF0000"/>
+          <w:sz w:val="24"/>
+          <w:szCs w:val="24"/>
+          <w:lang w:val="en-US" w:bidi="th-TH"/>
+        </w:rPr>
+        <w:t>none;</w:t>
+      </w:r>
+      <w:proofErr w:type="gramEnd"/>
+      <w:r>
+        <w:rPr>
+          <w:rFonts w:ascii="Helvetica-Light" w:hAnsi="Helvetica-Light" w:cs="Helvetica-Light"/>
+          <w:color w:val="FF0000"/>
+          <w:sz w:val="24"/>
+          <w:szCs w:val="24"/>
+          <w:lang w:val="en-US" w:bidi="th-TH"/>
+        </w:rPr>
+        <w:t>"&gt;&lt;</w:t>
+      </w:r>
+      <w:proofErr w:type="spellStart"/>
+      <w:r>
+        <w:rPr>
+          <w:rFonts w:ascii="Helvetica-Light" w:hAnsi="Helvetica-Light" w:cs="Helvetica-Light"/>
+          <w:color w:val="FF0000"/>
+          <w:sz w:val="24"/>
+          <w:szCs w:val="24"/>
+          <w:lang w:val="en-US" w:bidi="th-TH"/>
+        </w:rPr>
+        <w:t>em</w:t>
+      </w:r>
+      <w:proofErr w:type="spellEnd"/>
+      <w:r>
+        <w:rPr>
+          <w:rFonts w:ascii="Helvetica-Light" w:hAnsi="Helvetica-Light" w:cs="Helvetica-Light"/>
+          <w:color w:val="FF0000"/>
+          <w:sz w:val="24"/>
+          <w:szCs w:val="24"/>
+          <w:lang w:val="en-US" w:bidi="th-TH"/>
+        </w:rPr>
+        <w:t>&gt;fresh&lt;/</w:t>
+      </w:r>
+      <w:proofErr w:type="spellStart"/>
+      <w:r>
+        <w:rPr>
+          <w:rFonts w:ascii="Helvetica-Light" w:hAnsi="Helvetica-Light" w:cs="Helvetica-Light"/>
+          <w:color w:val="FF0000"/>
+          <w:sz w:val="24"/>
+          <w:szCs w:val="24"/>
+          <w:lang w:val="en-US" w:bidi="th-TH"/>
+        </w:rPr>
+        <w:t>em</w:t>
+      </w:r>
+      <w:proofErr w:type="spellEnd"/>
+      <w:r>
+        <w:rPr>
+          <w:rFonts w:ascii="Helvetica-Light" w:hAnsi="Helvetica-Light" w:cs="Helvetica-Light"/>
+          <w:color w:val="FF0000"/>
+          <w:sz w:val="24"/>
+          <w:szCs w:val="24"/>
+          <w:lang w:val="en-US" w:bidi="th-TH"/>
+        </w:rPr>
+        <w:t xml:space="preserve">&gt; figs&lt;/li&gt;, </w:t>
+      </w:r>
+    </w:p>
+    <w:p>
+      <w:pPr>
+        <w:autoSpaceDE w:val="0"/>
+        <w:autoSpaceDN w:val="0"/>
+        <w:adjustRightInd w:val="0"/>
+        <w:spacing w:after="0" w:line="240" w:lineRule="auto"/>
+        <w:rPr>
+          <w:rFonts w:ascii="Helvetica-Light" w:hAnsi="Helvetica-Light" w:cs="Helvetica-Light"/>
+          <w:color w:val="FF0000"/>
+          <w:sz w:val="24"/>
+          <w:szCs w:val="24"/>
+          <w:lang w:val="en-US" w:bidi="th-TH"/>
+        </w:rPr>
+      </w:pPr>
+      <w:r>
+        <w:rPr>
+          <w:rFonts w:ascii="Helvetica-Light" w:hAnsi="Helvetica-Light" w:cs="Helvetica-Light"/>
+          <w:color w:val="FF0000"/>
+          <w:sz w:val="24"/>
+          <w:szCs w:val="24"/>
+          <w:lang w:val="en-US" w:bidi="th-TH"/>
+        </w:rPr>
+        <w:t>&lt;li id=​"two" class=​"cool" style=​"display:​ list-item;​"&gt;​pine nuts​&lt;/li</w:t>
+      </w:r>
+      <w:proofErr w:type="gramStart"/>
+      <w:r>
+        <w:rPr>
+          <w:rFonts w:ascii="Helvetica-Light" w:hAnsi="Helvetica-Light" w:cs="Helvetica-Light"/>
+          <w:color w:val="FF0000"/>
+          <w:sz w:val="24"/>
+          <w:szCs w:val="24"/>
+          <w:lang w:val="en-US" w:bidi="th-TH"/>
+        </w:rPr>
+        <w:t>&gt;​,</w:t>
+      </w:r>
+      <w:proofErr w:type="gramEnd"/>
+      <w:r>
+        <w:rPr>
+          <w:rFonts w:ascii="Helvetica-Light" w:hAnsi="Helvetica-Light" w:cs="Helvetica-Light"/>
+          <w:color w:val="FF0000"/>
+          <w:sz w:val="24"/>
+          <w:szCs w:val="24"/>
+          <w:lang w:val="en-US" w:bidi="th-TH"/>
+        </w:rPr>
+        <w:t xml:space="preserve"> </w:t>
+      </w:r>
+    </w:p>
+    <w:p>
+      <w:pPr>
+        <w:autoSpaceDE w:val="0"/>
+        <w:autoSpaceDN w:val="0"/>
+        <w:adjustRightInd w:val="0"/>
+        <w:spacing w:after="0" w:line="240" w:lineRule="auto"/>
+        <w:rPr>
+          <w:rFonts w:ascii="Helvetica-Light" w:hAnsi="Helvetica-Light" w:cs="Helvetica-Light"/>
+          <w:color w:val="FF0000"/>
+          <w:sz w:val="24"/>
+          <w:szCs w:val="24"/>
+          <w:lang w:val="en-US" w:bidi="th-TH"/>
+        </w:rPr>
+      </w:pPr>
+      <w:r>
+        <w:rPr>
+          <w:rFonts w:ascii="Helvetica-Light" w:hAnsi="Helvetica-Light" w:cs="Helvetica-Light"/>
+          <w:color w:val="FF0000"/>
+          <w:sz w:val="24"/>
+          <w:szCs w:val="24"/>
+          <w:lang w:val="en-US" w:bidi="th-TH"/>
+        </w:rPr>
+        <w:t>&lt;li id=​"three" class=​"cool" style=​"display:​ list-item;​"&gt;​honey​&lt;/li</w:t>
+      </w:r>
+      <w:proofErr w:type="gramStart"/>
+      <w:r>
+        <w:rPr>
+          <w:rFonts w:ascii="Helvetica-Light" w:hAnsi="Helvetica-Light" w:cs="Helvetica-Light"/>
+          <w:color w:val="FF0000"/>
+          <w:sz w:val="24"/>
+          <w:szCs w:val="24"/>
+          <w:lang w:val="en-US" w:bidi="th-TH"/>
+        </w:rPr>
+        <w:t>&gt;​,</w:t>
+      </w:r>
+      <w:proofErr w:type="gramEnd"/>
+      <w:r>
+        <w:rPr>
+          <w:rFonts w:ascii="Helvetica-Light" w:hAnsi="Helvetica-Light" w:cs="Helvetica-Light"/>
+          <w:color w:val="FF0000"/>
+          <w:sz w:val="24"/>
+          <w:szCs w:val="24"/>
+          <w:lang w:val="en-US" w:bidi="th-TH"/>
+        </w:rPr>
+        <w:t xml:space="preserve"> </w:t>
       </w:r>
     </w:p>
     <w:p>
@@ -1054,6 +1586,7 @@
         </w:rPr>
         <w:t>‘</w:t>
       </w:r>
+      <w:proofErr w:type="spellStart"/>
       <w:r>
         <w:rPr>
           <w:rFonts w:ascii="Helvetica-Light" w:hAnsi="Helvetica-Light" w:cs="Helvetica-Light"/>
@@ -1063,6 +1596,7 @@
         </w:rPr>
         <w:t>li:even</w:t>
       </w:r>
+      <w:proofErr w:type="spellEnd"/>
       <w:r>
         <w:rPr>
           <w:rFonts w:ascii="Helvetica-Light" w:hAnsi="Helvetica-Light" w:cs="Helvetica-Light"/>
@@ -1104,57 +1638,167 @@
           <w:szCs w:val="24"/>
           <w:lang w:val="en-US" w:bidi="th-TH"/>
         </w:rPr>
-        <w:t>&lt;li id="one" class="cool" style="display: list-item;"&gt;&lt;em&gt;fresh&lt;/em&gt; figs&lt;/li&gt;</w:t>
-      </w:r>
-    </w:p>
-    <w:p>
-      <w:pPr>
-        <w:autoSpaceDE w:val="0"/>
-        <w:autoSpaceDN w:val="0"/>
-        <w:adjustRightInd w:val="0"/>
-        <w:spacing w:after="0" w:line="240" w:lineRule="auto"/>
-        <w:rPr>
-          <w:rFonts w:ascii="Helvetica-Light" w:hAnsi="Helvetica-Light" w:cs="Helvetica-Light"/>
-          <w:color w:val="FF0000"/>
-          <w:sz w:val="24"/>
-          <w:szCs w:val="24"/>
-          <w:lang w:val="en-US" w:bidi="th-TH"/>
-        </w:rPr>
-      </w:pPr>
-      <w:r>
-        <w:rPr>
-          <w:rFonts w:ascii="Helvetica-Light" w:hAnsi="Helvetica-Light" w:cs="Helvetica-Light"/>
-          <w:color w:val="FF0000"/>
-          <w:sz w:val="24"/>
-          <w:szCs w:val="24"/>
-          <w:lang w:val="en-US" w:bidi="th-TH"/>
-        </w:rPr>
-        <w:t>&lt;li id="three" class="cool" style="display: list-item;"&gt;honey&lt;/li&gt;</w:t>
-      </w:r>
-    </w:p>
-    <w:p>
-      <w:pPr>
-        <w:autoSpaceDE w:val="0"/>
-        <w:autoSpaceDN w:val="0"/>
-        <w:adjustRightInd w:val="0"/>
-        <w:spacing w:after="0" w:line="240" w:lineRule="auto"/>
-        <w:rPr>
-          <w:rFonts w:ascii="Helvetica-Light" w:hAnsi="Helvetica-Light" w:cs="Helvetica-Light"/>
-          <w:color w:val="00B0F0"/>
-          <w:sz w:val="24"/>
-          <w:szCs w:val="24"/>
-          <w:lang w:val="en-US" w:bidi="th-TH"/>
-        </w:rPr>
-      </w:pPr>
-      <w:r>
-        <w:rPr>
-          <w:rFonts w:ascii="Helvetica-Light" w:hAnsi="Helvetica-Light" w:cs="Helvetica-Light"/>
-          <w:color w:val="00B0F0"/>
-          <w:sz w:val="24"/>
-          <w:szCs w:val="24"/>
-          <w:lang w:val="en-US" w:bidi="th-TH"/>
-        </w:rPr>
-        <w:t>It selects all the even ‘li’  elements.</w:t>
+        <w:t>&lt;li id="one" class="cool" style="display: list-</w:t>
+      </w:r>
+      <w:proofErr w:type="gramStart"/>
+      <w:r>
+        <w:rPr>
+          <w:rFonts w:ascii="Helvetica-Light" w:hAnsi="Helvetica-Light" w:cs="Helvetica-Light"/>
+          <w:color w:val="FF0000"/>
+          <w:sz w:val="24"/>
+          <w:szCs w:val="24"/>
+          <w:lang w:val="en-US" w:bidi="th-TH"/>
+        </w:rPr>
+        <w:t>item;</w:t>
+      </w:r>
+      <w:proofErr w:type="gramEnd"/>
+      <w:r>
+        <w:rPr>
+          <w:rFonts w:ascii="Helvetica-Light" w:hAnsi="Helvetica-Light" w:cs="Helvetica-Light"/>
+          <w:color w:val="FF0000"/>
+          <w:sz w:val="24"/>
+          <w:szCs w:val="24"/>
+          <w:lang w:val="en-US" w:bidi="th-TH"/>
+        </w:rPr>
+        <w:t>"&gt;&lt;</w:t>
+      </w:r>
+      <w:proofErr w:type="spellStart"/>
+      <w:r>
+        <w:rPr>
+          <w:rFonts w:ascii="Helvetica-Light" w:hAnsi="Helvetica-Light" w:cs="Helvetica-Light"/>
+          <w:color w:val="FF0000"/>
+          <w:sz w:val="24"/>
+          <w:szCs w:val="24"/>
+          <w:lang w:val="en-US" w:bidi="th-TH"/>
+        </w:rPr>
+        <w:t>em</w:t>
+      </w:r>
+      <w:proofErr w:type="spellEnd"/>
+      <w:r>
+        <w:rPr>
+          <w:rFonts w:ascii="Helvetica-Light" w:hAnsi="Helvetica-Light" w:cs="Helvetica-Light"/>
+          <w:color w:val="FF0000"/>
+          <w:sz w:val="24"/>
+          <w:szCs w:val="24"/>
+          <w:lang w:val="en-US" w:bidi="th-TH"/>
+        </w:rPr>
+        <w:t>&gt;fresh&lt;/</w:t>
+      </w:r>
+      <w:proofErr w:type="spellStart"/>
+      <w:r>
+        <w:rPr>
+          <w:rFonts w:ascii="Helvetica-Light" w:hAnsi="Helvetica-Light" w:cs="Helvetica-Light"/>
+          <w:color w:val="FF0000"/>
+          <w:sz w:val="24"/>
+          <w:szCs w:val="24"/>
+          <w:lang w:val="en-US" w:bidi="th-TH"/>
+        </w:rPr>
+        <w:t>em</w:t>
+      </w:r>
+      <w:proofErr w:type="spellEnd"/>
+      <w:r>
+        <w:rPr>
+          <w:rFonts w:ascii="Helvetica-Light" w:hAnsi="Helvetica-Light" w:cs="Helvetica-Light"/>
+          <w:color w:val="FF0000"/>
+          <w:sz w:val="24"/>
+          <w:szCs w:val="24"/>
+          <w:lang w:val="en-US" w:bidi="th-TH"/>
+        </w:rPr>
+        <w:t>&gt; figs&lt;/li&gt;</w:t>
+      </w:r>
+    </w:p>
+    <w:p>
+      <w:pPr>
+        <w:autoSpaceDE w:val="0"/>
+        <w:autoSpaceDN w:val="0"/>
+        <w:adjustRightInd w:val="0"/>
+        <w:spacing w:after="0" w:line="240" w:lineRule="auto"/>
+        <w:rPr>
+          <w:rFonts w:ascii="Helvetica-Light" w:hAnsi="Helvetica-Light" w:cs="Helvetica-Light"/>
+          <w:color w:val="FF0000"/>
+          <w:sz w:val="24"/>
+          <w:szCs w:val="24"/>
+          <w:lang w:val="en-US" w:bidi="th-TH"/>
+        </w:rPr>
+      </w:pPr>
+      <w:r>
+        <w:rPr>
+          <w:rFonts w:ascii="Helvetica-Light" w:hAnsi="Helvetica-Light" w:cs="Helvetica-Light"/>
+          <w:color w:val="FF0000"/>
+          <w:sz w:val="24"/>
+          <w:szCs w:val="24"/>
+          <w:lang w:val="en-US" w:bidi="th-TH"/>
+        </w:rPr>
+        <w:t>&lt;li id="three" class="cool" style="display: list-</w:t>
+      </w:r>
+      <w:proofErr w:type="gramStart"/>
+      <w:r>
+        <w:rPr>
+          <w:rFonts w:ascii="Helvetica-Light" w:hAnsi="Helvetica-Light" w:cs="Helvetica-Light"/>
+          <w:color w:val="FF0000"/>
+          <w:sz w:val="24"/>
+          <w:szCs w:val="24"/>
+          <w:lang w:val="en-US" w:bidi="th-TH"/>
+        </w:rPr>
+        <w:t>item;</w:t>
+      </w:r>
+      <w:proofErr w:type="gramEnd"/>
+      <w:r>
+        <w:rPr>
+          <w:rFonts w:ascii="Helvetica-Light" w:hAnsi="Helvetica-Light" w:cs="Helvetica-Light"/>
+          <w:color w:val="FF0000"/>
+          <w:sz w:val="24"/>
+          <w:szCs w:val="24"/>
+          <w:lang w:val="en-US" w:bidi="th-TH"/>
+        </w:rPr>
+        <w:t>"&gt;honey&lt;/li&gt;</w:t>
+      </w:r>
+    </w:p>
+    <w:p>
+      <w:pPr>
+        <w:autoSpaceDE w:val="0"/>
+        <w:autoSpaceDN w:val="0"/>
+        <w:adjustRightInd w:val="0"/>
+        <w:spacing w:after="0" w:line="240" w:lineRule="auto"/>
+        <w:rPr>
+          <w:rFonts w:ascii="Helvetica-Light" w:hAnsi="Helvetica-Light" w:cs="Helvetica-Light"/>
+          <w:color w:val="00B0F0"/>
+          <w:sz w:val="24"/>
+          <w:szCs w:val="24"/>
+          <w:lang w:val="en-US" w:bidi="th-TH"/>
+        </w:rPr>
+      </w:pPr>
+      <w:r>
+        <w:rPr>
+          <w:rFonts w:ascii="Helvetica-Light" w:hAnsi="Helvetica-Light" w:cs="Helvetica-Light"/>
+          <w:color w:val="00B0F0"/>
+          <w:sz w:val="24"/>
+          <w:szCs w:val="24"/>
+          <w:lang w:val="en-US" w:bidi="th-TH"/>
+        </w:rPr>
+        <w:t xml:space="preserve">It selects all the even </w:t>
+      </w:r>
+      <w:proofErr w:type="gramStart"/>
+      <w:r>
+        <w:rPr>
+          <w:rFonts w:ascii="Helvetica-Light" w:hAnsi="Helvetica-Light" w:cs="Helvetica-Light"/>
+          <w:color w:val="00B0F0"/>
+          <w:sz w:val="24"/>
+          <w:szCs w:val="24"/>
+          <w:lang w:val="en-US" w:bidi="th-TH"/>
+        </w:rPr>
+        <w:t>‘li’  elements</w:t>
+      </w:r>
+      <w:proofErr w:type="gramEnd"/>
+      <w:r>
+        <w:rPr>
+          <w:rFonts w:ascii="Helvetica-Light" w:hAnsi="Helvetica-Light" w:cs="Helvetica-Light"/>
+          <w:color w:val="00B0F0"/>
+          <w:sz w:val="24"/>
+          <w:szCs w:val="24"/>
+          <w:lang w:val="en-US" w:bidi="th-TH"/>
+        </w:rPr>
+        <w:t>.</w:t>
       </w:r>
     </w:p>
     <w:p>
@@ -1257,7 +1901,51 @@
           <w:szCs w:val="24"/>
           <w:lang w:val="en-US" w:bidi="th-TH"/>
         </w:rPr>
-        <w:t>$(‘li:last’)</w:t>
+        <w:t>$(‘</w:t>
+      </w:r>
+      <w:proofErr w:type="spellStart"/>
+      <w:r>
+        <w:rPr>
+          <w:rFonts w:ascii="Helvetica-Light" w:hAnsi="Helvetica-Light" w:cs="Helvetica-Light"/>
+          <w:color w:val="00B0F0"/>
+          <w:sz w:val="24"/>
+          <w:szCs w:val="24"/>
+          <w:lang w:val="en-US" w:bidi="th-TH"/>
+        </w:rPr>
+        <w:t>li</w:t>
+      </w:r>
+      <w:proofErr w:type="gramStart"/>
+      <w:r>
+        <w:rPr>
+          <w:rFonts w:ascii="Helvetica-Light" w:hAnsi="Helvetica-Light" w:cs="Helvetica-Light"/>
+          <w:color w:val="00B0F0"/>
+          <w:sz w:val="24"/>
+          <w:szCs w:val="24"/>
+          <w:lang w:val="en-US" w:bidi="th-TH"/>
+        </w:rPr>
+        <w:t>:last</w:t>
+      </w:r>
+      <w:proofErr w:type="spellEnd"/>
+      <w:r>
+        <w:rPr>
+          <w:rFonts w:ascii="Helvetica-Light" w:hAnsi="Helvetica-Light" w:cs="Helvetica-Light"/>
+          <w:color w:val="00B0F0"/>
+          <w:sz w:val="24"/>
+          <w:szCs w:val="24"/>
+          <w:lang w:val="en-US" w:bidi="th-TH"/>
+        </w:rPr>
+        <w:t>’</w:t>
+      </w:r>
+      <w:proofErr w:type="gramEnd"/>
+      <w:r>
+        <w:rPr>
+          <w:rFonts w:ascii="Helvetica-Light" w:hAnsi="Helvetica-Light" w:cs="Helvetica-Light"/>
+          <w:color w:val="00B0F0"/>
+          <w:sz w:val="24"/>
+          <w:szCs w:val="24"/>
+          <w:lang w:val="en-US" w:bidi="th-TH"/>
+        </w:rPr>
+        <w:t>)</w:t>
       </w:r>
     </w:p>
     <w:p>
@@ -1335,14 +2023,25 @@
         </w:rPr>
         <w:t>‘</w:t>
       </w:r>
-      <w:r>
-        <w:rPr>
-          <w:rFonts w:ascii="Helvetica-Light" w:hAnsi="Helvetica-Light" w:cs="Helvetica-Light"/>
-          <w:sz w:val="24"/>
-          <w:szCs w:val="24"/>
-          <w:lang w:val="en-US" w:bidi="th-TH"/>
-        </w:rPr>
-        <w:t>li:gt(1)</w:t>
+      <w:proofErr w:type="spellStart"/>
+      <w:r>
+        <w:rPr>
+          <w:rFonts w:ascii="Helvetica-Light" w:hAnsi="Helvetica-Light" w:cs="Helvetica-Light"/>
+          <w:sz w:val="24"/>
+          <w:szCs w:val="24"/>
+          <w:lang w:val="en-US" w:bidi="th-TH"/>
+        </w:rPr>
+        <w:t>li:gt</w:t>
+      </w:r>
+      <w:proofErr w:type="spellEnd"/>
+      <w:r>
+        <w:rPr>
+          <w:rFonts w:ascii="Helvetica-Light" w:hAnsi="Helvetica-Light" w:cs="Helvetica-Light"/>
+          <w:sz w:val="24"/>
+          <w:szCs w:val="24"/>
+          <w:lang w:val="en-US" w:bidi="th-TH"/>
+        </w:rPr>
+        <w:t>(1)</w:t>
       </w:r>
       <w:r>
         <w:rPr>
@@ -1371,6 +2070,7 @@
         </w:rPr>
         <w:t>‘</w:t>
       </w:r>
+      <w:proofErr w:type="spellStart"/>
       <w:r>
         <w:rPr>
           <w:rFonts w:ascii="Helvetica-Light" w:hAnsi="Helvetica-Light" w:cs="Helvetica-Light"/>
@@ -1380,6 +2080,7 @@
         </w:rPr>
         <w:t>li:hidden</w:t>
       </w:r>
+      <w:proofErr w:type="spellEnd"/>
       <w:r>
         <w:rPr>
           <w:rFonts w:ascii="Helvetica-Light" w:hAnsi="Helvetica-Light" w:cs="Helvetica-Light"/>
@@ -1421,57 +2122,123 @@
           <w:szCs w:val="24"/>
           <w:lang w:val="en-US" w:bidi="th-TH"/>
         </w:rPr>
-        <w:t>&lt;li id="three" class="cool" style="display: none;"&gt;honey&lt;/li&gt;</w:t>
-      </w:r>
-    </w:p>
-    <w:p>
-      <w:pPr>
-        <w:autoSpaceDE w:val="0"/>
-        <w:autoSpaceDN w:val="0"/>
-        <w:adjustRightInd w:val="0"/>
-        <w:spacing w:after="0" w:line="240" w:lineRule="auto"/>
-        <w:rPr>
-          <w:rFonts w:ascii="Helvetica-Light" w:hAnsi="Helvetica-Light" w:cs="Helvetica-Light"/>
-          <w:color w:val="FF0000"/>
-          <w:sz w:val="24"/>
-          <w:szCs w:val="24"/>
-          <w:lang w:val="en-US" w:bidi="th-TH"/>
-        </w:rPr>
-      </w:pPr>
-      <w:r>
-        <w:rPr>
-          <w:rFonts w:ascii="Helvetica-Light" w:hAnsi="Helvetica-Light" w:cs="Helvetica-Light"/>
-          <w:color w:val="FF0000"/>
-          <w:sz w:val="24"/>
-          <w:szCs w:val="24"/>
-          <w:lang w:val="en-US" w:bidi="th-TH"/>
-        </w:rPr>
-        <w:t>&lt;li id="four" style="display: none;"&gt;balsamic vinegar&lt;/li&gt;</w:t>
-      </w:r>
-    </w:p>
-    <w:p>
-      <w:pPr>
-        <w:autoSpaceDE w:val="0"/>
-        <w:autoSpaceDN w:val="0"/>
-        <w:adjustRightInd w:val="0"/>
-        <w:spacing w:after="0" w:line="240" w:lineRule="auto"/>
-        <w:rPr>
-          <w:rFonts w:ascii="Helvetica-Light" w:hAnsi="Helvetica-Light" w:cs="Helvetica-Light"/>
-          <w:color w:val="00B0F0"/>
-          <w:sz w:val="24"/>
-          <w:szCs w:val="24"/>
-          <w:lang w:val="en-US" w:bidi="th-TH"/>
-        </w:rPr>
-      </w:pPr>
-      <w:r>
-        <w:rPr>
-          <w:rFonts w:ascii="Helvetica-Light" w:hAnsi="Helvetica-Light" w:cs="Helvetica-Light"/>
-          <w:color w:val="00B0F0"/>
-          <w:sz w:val="24"/>
-          <w:szCs w:val="24"/>
-          <w:lang w:val="en-US" w:bidi="th-TH"/>
-        </w:rPr>
-        <w:t xml:space="preserve">The first command hide the ‘li’ elements greater than </w:t>
+        <w:t xml:space="preserve">&lt;li id="three" class="cool" style="display: </w:t>
+      </w:r>
+      <w:proofErr w:type="gramStart"/>
+      <w:r>
+        <w:rPr>
+          <w:rFonts w:ascii="Helvetica-Light" w:hAnsi="Helvetica-Light" w:cs="Helvetica-Light"/>
+          <w:color w:val="FF0000"/>
+          <w:sz w:val="24"/>
+          <w:szCs w:val="24"/>
+          <w:lang w:val="en-US" w:bidi="th-TH"/>
+        </w:rPr>
+        <w:t>none;</w:t>
+      </w:r>
+      <w:proofErr w:type="gramEnd"/>
+      <w:r>
+        <w:rPr>
+          <w:rFonts w:ascii="Helvetica-Light" w:hAnsi="Helvetica-Light" w:cs="Helvetica-Light"/>
+          <w:color w:val="FF0000"/>
+          <w:sz w:val="24"/>
+          <w:szCs w:val="24"/>
+          <w:lang w:val="en-US" w:bidi="th-TH"/>
+        </w:rPr>
+        <w:t>"&gt;honey&lt;/li&gt;</w:t>
+      </w:r>
+    </w:p>
+    <w:p>
+      <w:pPr>
+        <w:autoSpaceDE w:val="0"/>
+        <w:autoSpaceDN w:val="0"/>
+        <w:adjustRightInd w:val="0"/>
+        <w:spacing w:after="0" w:line="240" w:lineRule="auto"/>
+        <w:rPr>
+          <w:rFonts w:ascii="Helvetica-Light" w:hAnsi="Helvetica-Light" w:cs="Helvetica-Light"/>
+          <w:color w:val="FF0000"/>
+          <w:sz w:val="24"/>
+          <w:szCs w:val="24"/>
+          <w:lang w:val="en-US" w:bidi="th-TH"/>
+        </w:rPr>
+      </w:pPr>
+      <w:r>
+        <w:rPr>
+          <w:rFonts w:ascii="Helvetica-Light" w:hAnsi="Helvetica-Light" w:cs="Helvetica-Light"/>
+          <w:color w:val="FF0000"/>
+          <w:sz w:val="24"/>
+          <w:szCs w:val="24"/>
+          <w:lang w:val="en-US" w:bidi="th-TH"/>
+        </w:rPr>
+        <w:t xml:space="preserve">&lt;li id="four" style="display: </w:t>
+      </w:r>
+      <w:proofErr w:type="gramStart"/>
+      <w:r>
+        <w:rPr>
+          <w:rFonts w:ascii="Helvetica-Light" w:hAnsi="Helvetica-Light" w:cs="Helvetica-Light"/>
+          <w:color w:val="FF0000"/>
+          <w:sz w:val="24"/>
+          <w:szCs w:val="24"/>
+          <w:lang w:val="en-US" w:bidi="th-TH"/>
+        </w:rPr>
+        <w:t>none;</w:t>
+      </w:r>
+      <w:proofErr w:type="gramEnd"/>
+      <w:r>
+        <w:rPr>
+          <w:rFonts w:ascii="Helvetica-Light" w:hAnsi="Helvetica-Light" w:cs="Helvetica-Light"/>
+          <w:color w:val="FF0000"/>
+          <w:sz w:val="24"/>
+          <w:szCs w:val="24"/>
+          <w:lang w:val="en-US" w:bidi="th-TH"/>
+        </w:rPr>
+        <w:t>"&gt;balsamic vinegar&lt;/li&gt;</w:t>
+      </w:r>
+    </w:p>
+    <w:p>
+      <w:pPr>
+        <w:autoSpaceDE w:val="0"/>
+        <w:autoSpaceDN w:val="0"/>
+        <w:adjustRightInd w:val="0"/>
+        <w:spacing w:after="0" w:line="240" w:lineRule="auto"/>
+        <w:rPr>
+          <w:rFonts w:ascii="Helvetica-Light" w:hAnsi="Helvetica-Light" w:cs="Helvetica-Light"/>
+          <w:color w:val="00B0F0"/>
+          <w:sz w:val="24"/>
+          <w:szCs w:val="24"/>
+          <w:lang w:val="en-US" w:bidi="th-TH"/>
+        </w:rPr>
+      </w:pPr>
+      <w:r>
+        <w:rPr>
+          <w:rFonts w:ascii="Helvetica-Light" w:hAnsi="Helvetica-Light" w:cs="Helvetica-Light"/>
+          <w:color w:val="00B0F0"/>
+          <w:sz w:val="24"/>
+          <w:szCs w:val="24"/>
+          <w:lang w:val="en-US" w:bidi="th-TH"/>
+        </w:rPr>
+        <w:t xml:space="preserve">The first </w:t>
+      </w:r>
+      <w:proofErr w:type="gramStart"/>
+      <w:r>
+        <w:rPr>
+          <w:rFonts w:ascii="Helvetica-Light" w:hAnsi="Helvetica-Light" w:cs="Helvetica-Light"/>
+          <w:color w:val="00B0F0"/>
+          <w:sz w:val="24"/>
+          <w:szCs w:val="24"/>
+          <w:lang w:val="en-US" w:bidi="th-TH"/>
+        </w:rPr>
+        <w:t>command hide</w:t>
+      </w:r>
+      <w:proofErr w:type="gramEnd"/>
+      <w:r>
+        <w:rPr>
+          <w:rFonts w:ascii="Helvetica-Light" w:hAnsi="Helvetica-Light" w:cs="Helvetica-Light"/>
+          <w:color w:val="00B0F0"/>
+          <w:sz w:val="24"/>
+          <w:szCs w:val="24"/>
+          <w:lang w:val="en-US" w:bidi="th-TH"/>
+        </w:rPr>
+        <w:t xml:space="preserve"> the ‘li’ elements greater than </w:t>
       </w:r>
       <w:r>
         <w:rPr>
@@ -1536,32 +2303,76 @@
           <w:szCs w:val="24"/>
           <w:lang w:val="en-US" w:bidi="th-TH"/>
         </w:rPr>
-        <w:t>&lt;li id="three" class="cool" style="display: none;"&gt;honey&lt;/li&gt;</w:t>
-      </w:r>
-    </w:p>
-    <w:p>
-      <w:pPr>
-        <w:autoSpaceDE w:val="0"/>
-        <w:autoSpaceDN w:val="0"/>
-        <w:adjustRightInd w:val="0"/>
-        <w:spacing w:after="0" w:line="240" w:lineRule="auto"/>
-        <w:rPr>
-          <w:rFonts w:ascii="Helvetica-Light" w:hAnsi="Helvetica-Light" w:cs="Helvetica-Light"/>
-          <w:color w:val="FF0000"/>
-          <w:sz w:val="24"/>
-          <w:szCs w:val="24"/>
-          <w:lang w:val="en-US" w:bidi="th-TH"/>
-        </w:rPr>
-      </w:pPr>
-      <w:r>
-        <w:rPr>
-          <w:rFonts w:ascii="Helvetica-Light" w:hAnsi="Helvetica-Light" w:cs="Helvetica-Light"/>
-          <w:color w:val="FF0000"/>
-          <w:sz w:val="24"/>
-          <w:szCs w:val="24"/>
-          <w:lang w:val="en-US" w:bidi="th-TH"/>
-        </w:rPr>
-        <w:t>&lt;li id="four" style="display: none;"&gt;balsamic vinegar&lt;/li&gt;</w:t>
+        <w:t xml:space="preserve">&lt;li id="three" class="cool" style="display: </w:t>
+      </w:r>
+      <w:proofErr w:type="gramStart"/>
+      <w:r>
+        <w:rPr>
+          <w:rFonts w:ascii="Helvetica-Light" w:hAnsi="Helvetica-Light" w:cs="Helvetica-Light"/>
+          <w:color w:val="FF0000"/>
+          <w:sz w:val="24"/>
+          <w:szCs w:val="24"/>
+          <w:lang w:val="en-US" w:bidi="th-TH"/>
+        </w:rPr>
+        <w:t>none;</w:t>
+      </w:r>
+      <w:proofErr w:type="gramEnd"/>
+      <w:r>
+        <w:rPr>
+          <w:rFonts w:ascii="Helvetica-Light" w:hAnsi="Helvetica-Light" w:cs="Helvetica-Light"/>
+          <w:color w:val="FF0000"/>
+          <w:sz w:val="24"/>
+          <w:szCs w:val="24"/>
+          <w:lang w:val="en-US" w:bidi="th-TH"/>
+        </w:rPr>
+        <w:t>"&gt;honey&lt;/li&gt;</w:t>
+      </w:r>
+    </w:p>
+    <w:p>
+      <w:pPr>
+        <w:autoSpaceDE w:val="0"/>
+        <w:autoSpaceDN w:val="0"/>
+        <w:adjustRightInd w:val="0"/>
+        <w:spacing w:after="0" w:line="240" w:lineRule="auto"/>
+        <w:rPr>
+          <w:rFonts w:ascii="Helvetica-Light" w:hAnsi="Helvetica-Light" w:cs="Helvetica-Light"/>
+          <w:color w:val="FF0000"/>
+          <w:sz w:val="24"/>
+          <w:szCs w:val="24"/>
+          <w:lang w:val="en-US" w:bidi="th-TH"/>
+        </w:rPr>
+      </w:pPr>
+      <w:r>
+        <w:rPr>
+          <w:rFonts w:ascii="Helvetica-Light" w:hAnsi="Helvetica-Light" w:cs="Helvetica-Light"/>
+          <w:color w:val="FF0000"/>
+          <w:sz w:val="24"/>
+          <w:szCs w:val="24"/>
+          <w:lang w:val="en-US" w:bidi="th-TH"/>
+        </w:rPr>
+        <w:t xml:space="preserve">&lt;li id="four" style="display: </w:t>
+      </w:r>
+      <w:proofErr w:type="gramStart"/>
+      <w:r>
+        <w:rPr>
+          <w:rFonts w:ascii="Helvetica-Light" w:hAnsi="Helvetica-Light" w:cs="Helvetica-Light"/>
+          <w:color w:val="FF0000"/>
+          <w:sz w:val="24"/>
+          <w:szCs w:val="24"/>
+          <w:lang w:val="en-US" w:bidi="th-TH"/>
+        </w:rPr>
+        <w:t>none;</w:t>
+      </w:r>
+      <w:proofErr w:type="gramEnd"/>
+      <w:r>
+        <w:rPr>
+          <w:rFonts w:ascii="Helvetica-Light" w:hAnsi="Helvetica-Light" w:cs="Helvetica-Light"/>
+          <w:color w:val="FF0000"/>
+          <w:sz w:val="24"/>
+          <w:szCs w:val="24"/>
+          <w:lang w:val="en-US" w:bidi="th-TH"/>
+        </w:rPr>
+        <w:t>"&gt;balsamic vinegar&lt;/li&gt;</w:t>
       </w:r>
     </w:p>
     <w:p>
@@ -1683,77 +2494,189 @@
           <w:szCs w:val="24"/>
           <w:lang w:val="en-US" w:bidi="th-TH"/>
         </w:rPr>
-        <w:t>$(‘li:</w:t>
-      </w:r>
-      <w:r>
-        <w:rPr>
-          <w:rFonts w:ascii="Helvetica-Light" w:hAnsi="Helvetica-Light" w:cs="Helvetica-Light"/>
-          <w:color w:val="00B0F0"/>
-          <w:sz w:val="24"/>
-          <w:szCs w:val="24"/>
-          <w:lang w:val="en-US" w:bidi="th-TH"/>
-        </w:rPr>
-        <w:t>visible</w:t>
-      </w:r>
-      <w:r>
-        <w:rPr>
-          <w:rFonts w:ascii="Helvetica-Light" w:hAnsi="Helvetica-Light" w:cs="Helvetica-Light"/>
-          <w:color w:val="00B0F0"/>
-          <w:sz w:val="24"/>
-          <w:szCs w:val="24"/>
-          <w:lang w:val="en-US" w:bidi="th-TH"/>
-        </w:rPr>
-        <w:t>’)</w:t>
-      </w:r>
-    </w:p>
-    <w:p>
-      <w:pPr>
-        <w:autoSpaceDE w:val="0"/>
-        <w:autoSpaceDN w:val="0"/>
-        <w:adjustRightInd w:val="0"/>
-        <w:spacing w:after="0" w:line="240" w:lineRule="auto"/>
-        <w:rPr>
-          <w:rFonts w:ascii="Helvetica-Light" w:hAnsi="Helvetica-Light" w:cs="Helvetica-Light"/>
-          <w:color w:val="FF0000"/>
-          <w:sz w:val="24"/>
-          <w:szCs w:val="24"/>
-          <w:lang w:val="en-US" w:bidi="th-TH"/>
-        </w:rPr>
-      </w:pPr>
-      <w:r>
-        <w:rPr>
-          <w:rFonts w:ascii="Helvetica-Light" w:hAnsi="Helvetica-Light" w:cs="Helvetica-Light"/>
-          <w:color w:val="FF0000"/>
-          <w:sz w:val="24"/>
-          <w:szCs w:val="24"/>
-          <w:lang w:val="en-US" w:bidi="th-TH"/>
-        </w:rPr>
-        <w:t>&lt;li id="one" class="cool" style="display: list-item;"&gt;&lt;em&gt;fresh&lt;/em&gt; figs&lt;/li&gt;</w:t>
-      </w:r>
-    </w:p>
-    <w:p>
-      <w:pPr>
-        <w:autoSpaceDE w:val="0"/>
-        <w:autoSpaceDN w:val="0"/>
-        <w:adjustRightInd w:val="0"/>
-        <w:spacing w:after="0" w:line="240" w:lineRule="auto"/>
-        <w:rPr>
-          <w:rFonts w:ascii="Helvetica-Light" w:hAnsi="Helvetica-Light" w:cs="Helvetica-Light"/>
-          <w:color w:val="FF0000"/>
-          <w:sz w:val="24"/>
-          <w:szCs w:val="24"/>
-          <w:lang w:val="en-US" w:bidi="th-TH"/>
-        </w:rPr>
-      </w:pPr>
-      <w:r>
-        <w:rPr>
-          <w:rFonts w:ascii="Helvetica-Light" w:hAnsi="Helvetica-Light" w:cs="Helvetica-Light"/>
-          <w:color w:val="FF0000"/>
-          <w:sz w:val="24"/>
-          <w:szCs w:val="24"/>
-          <w:lang w:val="en-US" w:bidi="th-TH"/>
-        </w:rPr>
-        <w:t>&lt;li id="two" class="cool" style="display: list-item;"&gt;pine nuts&lt;/li&gt;</w:t>
+        <w:t>$(‘</w:t>
+      </w:r>
+      <w:proofErr w:type="spellStart"/>
+      <w:r>
+        <w:rPr>
+          <w:rFonts w:ascii="Helvetica-Light" w:hAnsi="Helvetica-Light" w:cs="Helvetica-Light"/>
+          <w:color w:val="00B0F0"/>
+          <w:sz w:val="24"/>
+          <w:szCs w:val="24"/>
+          <w:lang w:val="en-US" w:bidi="th-TH"/>
+        </w:rPr>
+        <w:t>li</w:t>
+      </w:r>
+      <w:proofErr w:type="gramStart"/>
+      <w:r>
+        <w:rPr>
+          <w:rFonts w:ascii="Helvetica-Light" w:hAnsi="Helvetica-Light" w:cs="Helvetica-Light"/>
+          <w:color w:val="00B0F0"/>
+          <w:sz w:val="24"/>
+          <w:szCs w:val="24"/>
+          <w:lang w:val="en-US" w:bidi="th-TH"/>
+        </w:rPr>
+        <w:t>:visible</w:t>
+      </w:r>
+      <w:proofErr w:type="spellEnd"/>
+      <w:r>
+        <w:rPr>
+          <w:rFonts w:ascii="Helvetica-Light" w:hAnsi="Helvetica-Light" w:cs="Helvetica-Light"/>
+          <w:color w:val="00B0F0"/>
+          <w:sz w:val="24"/>
+          <w:szCs w:val="24"/>
+          <w:lang w:val="en-US" w:bidi="th-TH"/>
+        </w:rPr>
+        <w:t>’</w:t>
+      </w:r>
+      <w:proofErr w:type="gramEnd"/>
+      <w:r>
+        <w:rPr>
+          <w:rFonts w:ascii="Helvetica-Light" w:hAnsi="Helvetica-Light" w:cs="Helvetica-Light"/>
+          <w:color w:val="00B0F0"/>
+          <w:sz w:val="24"/>
+          <w:szCs w:val="24"/>
+          <w:lang w:val="en-US" w:bidi="th-TH"/>
+        </w:rPr>
+        <w:t>)</w:t>
+      </w:r>
+    </w:p>
+    <w:p>
+      <w:pPr>
+        <w:autoSpaceDE w:val="0"/>
+        <w:autoSpaceDN w:val="0"/>
+        <w:adjustRightInd w:val="0"/>
+        <w:spacing w:after="0" w:line="240" w:lineRule="auto"/>
+        <w:rPr>
+          <w:rFonts w:ascii="Helvetica-Light" w:hAnsi="Helvetica-Light" w:cs="Helvetica-Light"/>
+          <w:color w:val="FF0000"/>
+          <w:sz w:val="24"/>
+          <w:szCs w:val="24"/>
+          <w:lang w:val="en-US" w:bidi="th-TH"/>
+        </w:rPr>
+      </w:pPr>
+      <w:r>
+        <w:rPr>
+          <w:rFonts w:ascii="Helvetica-Light" w:hAnsi="Helvetica-Light" w:cs="Helvetica-Light"/>
+          <w:color w:val="FF0000"/>
+          <w:sz w:val="24"/>
+          <w:szCs w:val="24"/>
+          <w:lang w:val="en-US" w:bidi="th-TH"/>
+        </w:rPr>
+        <w:t>&lt;li id="one" class="cool" style="display: list-</w:t>
+      </w:r>
+      <w:proofErr w:type="gramStart"/>
+      <w:r>
+        <w:rPr>
+          <w:rFonts w:ascii="Helvetica-Light" w:hAnsi="Helvetica-Light" w:cs="Helvetica-Light"/>
+          <w:color w:val="FF0000"/>
+          <w:sz w:val="24"/>
+          <w:szCs w:val="24"/>
+          <w:lang w:val="en-US" w:bidi="th-TH"/>
+        </w:rPr>
+        <w:t>item;</w:t>
+      </w:r>
+      <w:proofErr w:type="gramEnd"/>
+      <w:r>
+        <w:rPr>
+          <w:rFonts w:ascii="Helvetica-Light" w:hAnsi="Helvetica-Light" w:cs="Helvetica-Light"/>
+          <w:color w:val="FF0000"/>
+          <w:sz w:val="24"/>
+          <w:szCs w:val="24"/>
+          <w:lang w:val="en-US" w:bidi="th-TH"/>
+        </w:rPr>
+        <w:t>"&gt;&lt;</w:t>
+      </w:r>
+      <w:proofErr w:type="spellStart"/>
+      <w:r>
+        <w:rPr>
+          <w:rFonts w:ascii="Helvetica-Light" w:hAnsi="Helvetica-Light" w:cs="Helvetica-Light"/>
+          <w:color w:val="FF0000"/>
+          <w:sz w:val="24"/>
+          <w:szCs w:val="24"/>
+          <w:lang w:val="en-US" w:bidi="th-TH"/>
+        </w:rPr>
+        <w:t>em</w:t>
+      </w:r>
+      <w:proofErr w:type="spellEnd"/>
+      <w:r>
+        <w:rPr>
+          <w:rFonts w:ascii="Helvetica-Light" w:hAnsi="Helvetica-Light" w:cs="Helvetica-Light"/>
+          <w:color w:val="FF0000"/>
+          <w:sz w:val="24"/>
+          <w:szCs w:val="24"/>
+          <w:lang w:val="en-US" w:bidi="th-TH"/>
+        </w:rPr>
+        <w:t>&gt;fresh&lt;/</w:t>
+      </w:r>
+      <w:proofErr w:type="spellStart"/>
+      <w:r>
+        <w:rPr>
+          <w:rFonts w:ascii="Helvetica-Light" w:hAnsi="Helvetica-Light" w:cs="Helvetica-Light"/>
+          <w:color w:val="FF0000"/>
+          <w:sz w:val="24"/>
+          <w:szCs w:val="24"/>
+          <w:lang w:val="en-US" w:bidi="th-TH"/>
+        </w:rPr>
+        <w:t>em</w:t>
+      </w:r>
+      <w:proofErr w:type="spellEnd"/>
+      <w:r>
+        <w:rPr>
+          <w:rFonts w:ascii="Helvetica-Light" w:hAnsi="Helvetica-Light" w:cs="Helvetica-Light"/>
+          <w:color w:val="FF0000"/>
+          <w:sz w:val="24"/>
+          <w:szCs w:val="24"/>
+          <w:lang w:val="en-US" w:bidi="th-TH"/>
+        </w:rPr>
+        <w:t>&gt; figs&lt;/li&gt;</w:t>
+      </w:r>
+    </w:p>
+    <w:p>
+      <w:pPr>
+        <w:autoSpaceDE w:val="0"/>
+        <w:autoSpaceDN w:val="0"/>
+        <w:adjustRightInd w:val="0"/>
+        <w:spacing w:after="0" w:line="240" w:lineRule="auto"/>
+        <w:rPr>
+          <w:rFonts w:ascii="Helvetica-Light" w:hAnsi="Helvetica-Light" w:cs="Helvetica-Light"/>
+          <w:color w:val="FF0000"/>
+          <w:sz w:val="24"/>
+          <w:szCs w:val="24"/>
+          <w:lang w:val="en-US" w:bidi="th-TH"/>
+        </w:rPr>
+      </w:pPr>
+      <w:r>
+        <w:rPr>
+          <w:rFonts w:ascii="Helvetica-Light" w:hAnsi="Helvetica-Light" w:cs="Helvetica-Light"/>
+          <w:color w:val="FF0000"/>
+          <w:sz w:val="24"/>
+          <w:szCs w:val="24"/>
+          <w:lang w:val="en-US" w:bidi="th-TH"/>
+        </w:rPr>
+        <w:t>&lt;li id="two" class="cool" style="display: list-</w:t>
+      </w:r>
+      <w:proofErr w:type="gramStart"/>
+      <w:r>
+        <w:rPr>
+          <w:rFonts w:ascii="Helvetica-Light" w:hAnsi="Helvetica-Light" w:cs="Helvetica-Light"/>
+          <w:color w:val="FF0000"/>
+          <w:sz w:val="24"/>
+          <w:szCs w:val="24"/>
+          <w:lang w:val="en-US" w:bidi="th-TH"/>
+        </w:rPr>
+        <w:t>item;</w:t>
+      </w:r>
+      <w:proofErr w:type="gramEnd"/>
+      <w:r>
+        <w:rPr>
+          <w:rFonts w:ascii="Helvetica-Light" w:hAnsi="Helvetica-Light" w:cs="Helvetica-Light"/>
+          <w:color w:val="FF0000"/>
+          <w:sz w:val="24"/>
+          <w:szCs w:val="24"/>
+          <w:lang w:val="en-US" w:bidi="th-TH"/>
+        </w:rPr>
+        <w:t>"&gt;pine nuts&lt;/li&gt;</w:t>
       </w:r>
     </w:p>
     <w:p>
@@ -1862,6 +2785,7 @@
           <w:lang w:val="en-US" w:bidi="th-TH"/>
         </w:rPr>
       </w:pPr>
+      <w:proofErr w:type="gramStart"/>
       <w:r>
         <w:rPr>
           <w:rFonts w:ascii="Helvetica-Light" w:hAnsi="Helvetica-Light" w:cs="Helvetica-Light"/>
@@ -1872,6 +2796,7 @@
         </w:rPr>
         <w:t>Selects all the ‘.headline’ class elements.</w:t>
       </w:r>
+      <w:proofErr w:type="gramEnd"/>
     </w:p>
     <w:p>
       <w:pPr>
@@ -1970,7 +2895,29 @@
           <w:szCs w:val="24"/>
           <w:lang w:val="en-US" w:bidi="th-TH"/>
         </w:rPr>
-        <w:t>It changes the String value from all ‘h2’ elements with class headline to “Bye bye”.</w:t>
+        <w:t xml:space="preserve">It changes the String value from all ‘h2’ elements with class headline to “Bye </w:t>
+      </w:r>
+      <w:proofErr w:type="spellStart"/>
+      <w:r>
+        <w:rPr>
+          <w:rFonts w:ascii="Helvetica-Light" w:hAnsi="Helvetica-Light" w:cs="Helvetica-Light"/>
+          <w:color w:val="00B0F0"/>
+          <w:sz w:val="24"/>
+          <w:szCs w:val="24"/>
+          <w:lang w:val="en-US" w:bidi="th-TH"/>
+        </w:rPr>
+        <w:t>bye</w:t>
+      </w:r>
+      <w:proofErr w:type="spellEnd"/>
+      <w:r>
+        <w:rPr>
+          <w:rFonts w:ascii="Helvetica-Light" w:hAnsi="Helvetica-Light" w:cs="Helvetica-Light"/>
+          <w:color w:val="00B0F0"/>
+          <w:sz w:val="24"/>
+          <w:szCs w:val="24"/>
+          <w:lang w:val="en-US" w:bidi="th-TH"/>
+        </w:rPr>
+        <w:t>”.</w:t>
       </w:r>
     </w:p>
     <w:p>
@@ -2012,55 +2959,183 @@
           <w:szCs w:val="24"/>
           <w:lang w:val="en-US" w:bidi="th-TH"/>
         </w:rPr>
-        <w:t>$(“li:first").addClass("favorite")</w:t>
-      </w:r>
-    </w:p>
-    <w:p>
-      <w:pPr>
-        <w:autoSpaceDE w:val="0"/>
-        <w:autoSpaceDN w:val="0"/>
-        <w:adjustRightInd w:val="0"/>
-        <w:spacing w:after="0" w:line="240" w:lineRule="auto"/>
-        <w:rPr>
-          <w:rFonts w:ascii="Helvetica-Light" w:hAnsi="Helvetica-Light" w:cs="Helvetica-Light"/>
-          <w:sz w:val="24"/>
-          <w:szCs w:val="24"/>
-          <w:lang w:val="en-US" w:bidi="th-TH"/>
-        </w:rPr>
-      </w:pPr>
-      <w:r>
-        <w:rPr>
-          <w:rFonts w:ascii="Helvetica-Light" w:hAnsi="Helvetica-Light" w:cs="Helvetica-Light"/>
-          <w:color w:val="FF0000"/>
-          <w:sz w:val="24"/>
-          <w:szCs w:val="24"/>
-          <w:lang w:val="en-US" w:bidi="th-TH"/>
-        </w:rPr>
-        <w:t>&lt;li id="one" class="cool favorite" style="display: list-item;"&gt;&lt;em&gt;fresh&lt;/em&gt; figs&lt;/li&gt;</w:t>
-      </w:r>
-    </w:p>
-    <w:p>
-      <w:pPr>
-        <w:autoSpaceDE w:val="0"/>
-        <w:autoSpaceDN w:val="0"/>
-        <w:adjustRightInd w:val="0"/>
-        <w:spacing w:after="0" w:line="240" w:lineRule="auto"/>
-        <w:rPr>
-          <w:rFonts w:ascii="Helvetica-Light" w:hAnsi="Helvetica-Light" w:cs="Helvetica-Light"/>
-          <w:sz w:val="24"/>
-          <w:szCs w:val="24"/>
-          <w:lang w:val="en-US" w:bidi="th-TH"/>
-        </w:rPr>
-      </w:pPr>
-      <w:r>
-        <w:rPr>
-          <w:rFonts w:ascii="Helvetica-Light" w:hAnsi="Helvetica-Light" w:cs="Helvetica-Light"/>
-          <w:color w:val="00B0F0"/>
-          <w:sz w:val="24"/>
-          <w:szCs w:val="24"/>
-          <w:lang w:val="en-US" w:bidi="th-TH"/>
-        </w:rPr>
-        <w:t>It add to first ‘li’ element the class attribute “favorite”.</w:t>
+        <w:t>$(“</w:t>
+      </w:r>
+      <w:proofErr w:type="spellStart"/>
+      <w:r>
+        <w:rPr>
+          <w:rFonts w:ascii="Helvetica-Light" w:hAnsi="Helvetica-Light" w:cs="Helvetica-Light"/>
+          <w:sz w:val="24"/>
+          <w:szCs w:val="24"/>
+          <w:lang w:val="en-US" w:bidi="th-TH"/>
+        </w:rPr>
+        <w:t>li:first</w:t>
+      </w:r>
+      <w:proofErr w:type="spellEnd"/>
+      <w:r>
+        <w:rPr>
+          <w:rFonts w:ascii="Helvetica-Light" w:hAnsi="Helvetica-Light" w:cs="Helvetica-Light"/>
+          <w:sz w:val="24"/>
+          <w:szCs w:val="24"/>
+          <w:lang w:val="en-US" w:bidi="th-TH"/>
+        </w:rPr>
+        <w:t>").</w:t>
+      </w:r>
+      <w:proofErr w:type="spellStart"/>
+      <w:r>
+        <w:rPr>
+          <w:rFonts w:ascii="Helvetica-Light" w:hAnsi="Helvetica-Light" w:cs="Helvetica-Light"/>
+          <w:sz w:val="24"/>
+          <w:szCs w:val="24"/>
+          <w:lang w:val="en-US" w:bidi="th-TH"/>
+        </w:rPr>
+        <w:t>addClass</w:t>
+      </w:r>
+      <w:proofErr w:type="spellEnd"/>
+      <w:r>
+        <w:rPr>
+          <w:rFonts w:ascii="Helvetica-Light" w:hAnsi="Helvetica-Light" w:cs="Helvetica-Light"/>
+          <w:sz w:val="24"/>
+          <w:szCs w:val="24"/>
+          <w:lang w:val="en-US" w:bidi="th-TH"/>
+        </w:rPr>
+        <w:t>("favorite")</w:t>
+      </w:r>
+    </w:p>
+    <w:p>
+      <w:pPr>
+        <w:autoSpaceDE w:val="0"/>
+        <w:autoSpaceDN w:val="0"/>
+        <w:adjustRightInd w:val="0"/>
+        <w:spacing w:after="0" w:line="240" w:lineRule="auto"/>
+        <w:rPr>
+          <w:rFonts w:ascii="Helvetica-Light" w:hAnsi="Helvetica-Light" w:cs="Helvetica-Light"/>
+          <w:sz w:val="24"/>
+          <w:szCs w:val="24"/>
+          <w:lang w:val="en-US" w:bidi="th-TH"/>
+        </w:rPr>
+      </w:pPr>
+      <w:r>
+        <w:rPr>
+          <w:rFonts w:ascii="Helvetica-Light" w:hAnsi="Helvetica-Light" w:cs="Helvetica-Light"/>
+          <w:color w:val="FF0000"/>
+          <w:sz w:val="24"/>
+          <w:szCs w:val="24"/>
+          <w:lang w:val="en-US" w:bidi="th-TH"/>
+        </w:rPr>
+        <w:t>&lt;li id="one" class="cool favorite" style="display: list-</w:t>
+      </w:r>
+      <w:proofErr w:type="gramStart"/>
+      <w:r>
+        <w:rPr>
+          <w:rFonts w:ascii="Helvetica-Light" w:hAnsi="Helvetica-Light" w:cs="Helvetica-Light"/>
+          <w:color w:val="FF0000"/>
+          <w:sz w:val="24"/>
+          <w:szCs w:val="24"/>
+          <w:lang w:val="en-US" w:bidi="th-TH"/>
+        </w:rPr>
+        <w:t>item;</w:t>
+      </w:r>
+      <w:proofErr w:type="gramEnd"/>
+      <w:r>
+        <w:rPr>
+          <w:rFonts w:ascii="Helvetica-Light" w:hAnsi="Helvetica-Light" w:cs="Helvetica-Light"/>
+          <w:color w:val="FF0000"/>
+          <w:sz w:val="24"/>
+          <w:szCs w:val="24"/>
+          <w:lang w:val="en-US" w:bidi="th-TH"/>
+        </w:rPr>
+        <w:t>"&gt;&lt;</w:t>
+      </w:r>
+      <w:proofErr w:type="spellStart"/>
+      <w:r>
+        <w:rPr>
+          <w:rFonts w:ascii="Helvetica-Light" w:hAnsi="Helvetica-Light" w:cs="Helvetica-Light"/>
+          <w:color w:val="FF0000"/>
+          <w:sz w:val="24"/>
+          <w:szCs w:val="24"/>
+          <w:lang w:val="en-US" w:bidi="th-TH"/>
+        </w:rPr>
+        <w:t>em</w:t>
+      </w:r>
+      <w:proofErr w:type="spellEnd"/>
+      <w:r>
+        <w:rPr>
+          <w:rFonts w:ascii="Helvetica-Light" w:hAnsi="Helvetica-Light" w:cs="Helvetica-Light"/>
+          <w:color w:val="FF0000"/>
+          <w:sz w:val="24"/>
+          <w:szCs w:val="24"/>
+          <w:lang w:val="en-US" w:bidi="th-TH"/>
+        </w:rPr>
+        <w:t>&gt;fresh&lt;/</w:t>
+      </w:r>
+      <w:proofErr w:type="spellStart"/>
+      <w:r>
+        <w:rPr>
+          <w:rFonts w:ascii="Helvetica-Light" w:hAnsi="Helvetica-Light" w:cs="Helvetica-Light"/>
+          <w:color w:val="FF0000"/>
+          <w:sz w:val="24"/>
+          <w:szCs w:val="24"/>
+          <w:lang w:val="en-US" w:bidi="th-TH"/>
+        </w:rPr>
+        <w:t>em</w:t>
+      </w:r>
+      <w:proofErr w:type="spellEnd"/>
+      <w:r>
+        <w:rPr>
+          <w:rFonts w:ascii="Helvetica-Light" w:hAnsi="Helvetica-Light" w:cs="Helvetica-Light"/>
+          <w:color w:val="FF0000"/>
+          <w:sz w:val="24"/>
+          <w:szCs w:val="24"/>
+          <w:lang w:val="en-US" w:bidi="th-TH"/>
+        </w:rPr>
+        <w:t>&gt; figs&lt;/li&gt;</w:t>
+      </w:r>
+    </w:p>
+    <w:p>
+      <w:pPr>
+        <w:autoSpaceDE w:val="0"/>
+        <w:autoSpaceDN w:val="0"/>
+        <w:adjustRightInd w:val="0"/>
+        <w:spacing w:after="0" w:line="240" w:lineRule="auto"/>
+        <w:rPr>
+          <w:rFonts w:ascii="Helvetica-Light" w:hAnsi="Helvetica-Light" w:cs="Helvetica-Light"/>
+          <w:sz w:val="24"/>
+          <w:szCs w:val="24"/>
+          <w:lang w:val="en-US" w:bidi="th-TH"/>
+        </w:rPr>
+      </w:pPr>
+      <w:r>
+        <w:rPr>
+          <w:rFonts w:ascii="Helvetica-Light" w:hAnsi="Helvetica-Light" w:cs="Helvetica-Light"/>
+          <w:color w:val="00B0F0"/>
+          <w:sz w:val="24"/>
+          <w:szCs w:val="24"/>
+          <w:lang w:val="en-US" w:bidi="th-TH"/>
+        </w:rPr>
+        <w:t xml:space="preserve">It </w:t>
+      </w:r>
+      <w:proofErr w:type="gramStart"/>
+      <w:r>
+        <w:rPr>
+          <w:rFonts w:ascii="Helvetica-Light" w:hAnsi="Helvetica-Light" w:cs="Helvetica-Light"/>
+          <w:color w:val="00B0F0"/>
+          <w:sz w:val="24"/>
+          <w:szCs w:val="24"/>
+          <w:lang w:val="en-US" w:bidi="th-TH"/>
+        </w:rPr>
+        <w:t>add</w:t>
+      </w:r>
+      <w:proofErr w:type="gramEnd"/>
+      <w:r>
+        <w:rPr>
+          <w:rFonts w:ascii="Helvetica-Light" w:hAnsi="Helvetica-Light" w:cs="Helvetica-Light"/>
+          <w:color w:val="00B0F0"/>
+          <w:sz w:val="24"/>
+          <w:szCs w:val="24"/>
+          <w:lang w:val="en-US" w:bidi="th-TH"/>
+        </w:rPr>
+        <w:t xml:space="preserve"> to first ‘li’ element the class attribute “favorite”.</w:t>
       </w:r>
     </w:p>
     <w:p>
@@ -2127,32 +3202,120 @@
           <w:szCs w:val="24"/>
           <w:lang w:val="en-US" w:bidi="th-TH"/>
         </w:rPr>
-        <w:t>$('li:odd').addClass("favorite")</w:t>
-      </w:r>
-    </w:p>
-    <w:p>
-      <w:pPr>
-        <w:autoSpaceDE w:val="0"/>
-        <w:autoSpaceDN w:val="0"/>
-        <w:adjustRightInd w:val="0"/>
-        <w:spacing w:after="0" w:line="240" w:lineRule="auto"/>
-        <w:rPr>
-          <w:rFonts w:ascii="Helvetica-Light" w:hAnsi="Helvetica-Light" w:cs="Helvetica-Light"/>
-          <w:color w:val="FF0000"/>
-          <w:sz w:val="24"/>
-          <w:szCs w:val="24"/>
-          <w:lang w:val="en-US" w:bidi="th-TH"/>
-        </w:rPr>
-      </w:pPr>
-      <w:r>
-        <w:rPr>
-          <w:rFonts w:ascii="Helvetica-Light" w:hAnsi="Helvetica-Light" w:cs="Helvetica-Light"/>
-          <w:color w:val="FF0000"/>
-          <w:sz w:val="24"/>
-          <w:szCs w:val="24"/>
-          <w:lang w:val="en-US" w:bidi="th-TH"/>
-        </w:rPr>
-        <w:t>&lt;li id="two" class="cool favorite" style="display: list-item;"&gt;pine nuts&lt;/li&gt;</w:t>
+        <w:t>$('</w:t>
+      </w:r>
+      <w:proofErr w:type="spellStart"/>
+      <w:r>
+        <w:rPr>
+          <w:rFonts w:ascii="Helvetica-Light" w:hAnsi="Helvetica-Light" w:cs="Helvetica-Light"/>
+          <w:color w:val="00B0F0"/>
+          <w:sz w:val="24"/>
+          <w:szCs w:val="24"/>
+          <w:lang w:val="en-US" w:bidi="th-TH"/>
+        </w:rPr>
+        <w:t>li</w:t>
+      </w:r>
+      <w:proofErr w:type="gramStart"/>
+      <w:r>
+        <w:rPr>
+          <w:rFonts w:ascii="Helvetica-Light" w:hAnsi="Helvetica-Light" w:cs="Helvetica-Light"/>
+          <w:color w:val="00B0F0"/>
+          <w:sz w:val="24"/>
+          <w:szCs w:val="24"/>
+          <w:lang w:val="en-US" w:bidi="th-TH"/>
+        </w:rPr>
+        <w:t>:odd</w:t>
+      </w:r>
+      <w:proofErr w:type="spellEnd"/>
+      <w:r>
+        <w:rPr>
+          <w:rFonts w:ascii="Helvetica-Light" w:hAnsi="Helvetica-Light" w:cs="Helvetica-Light"/>
+          <w:color w:val="00B0F0"/>
+          <w:sz w:val="24"/>
+          <w:szCs w:val="24"/>
+          <w:lang w:val="en-US" w:bidi="th-TH"/>
+        </w:rPr>
+        <w:t>'</w:t>
+      </w:r>
+      <w:proofErr w:type="gramEnd"/>
+      <w:r>
+        <w:rPr>
+          <w:rFonts w:ascii="Helvetica-Light" w:hAnsi="Helvetica-Light" w:cs="Helvetica-Light"/>
+          <w:color w:val="00B0F0"/>
+          <w:sz w:val="24"/>
+          <w:szCs w:val="24"/>
+          <w:lang w:val="en-US" w:bidi="th-TH"/>
+        </w:rPr>
+        <w:t>).</w:t>
+      </w:r>
+      <w:proofErr w:type="spellStart"/>
+      <w:r>
+        <w:rPr>
+          <w:rFonts w:ascii="Helvetica-Light" w:hAnsi="Helvetica-Light" w:cs="Helvetica-Light"/>
+          <w:color w:val="00B0F0"/>
+          <w:sz w:val="24"/>
+          <w:szCs w:val="24"/>
+          <w:lang w:val="en-US" w:bidi="th-TH"/>
+        </w:rPr>
+        <w:t>addClass</w:t>
+      </w:r>
+      <w:proofErr w:type="spellEnd"/>
+      <w:r>
+        <w:rPr>
+          <w:rFonts w:ascii="Helvetica-Light" w:hAnsi="Helvetica-Light" w:cs="Helvetica-Light"/>
+          <w:color w:val="00B0F0"/>
+          <w:sz w:val="24"/>
+          <w:szCs w:val="24"/>
+          <w:lang w:val="en-US" w:bidi="th-TH"/>
+        </w:rPr>
+        <w:t>("favorite")</w:t>
+      </w:r>
+    </w:p>
+    <w:p>
+      <w:pPr>
+        <w:autoSpaceDE w:val="0"/>
+        <w:autoSpaceDN w:val="0"/>
+        <w:adjustRightInd w:val="0"/>
+        <w:spacing w:after="0" w:line="240" w:lineRule="auto"/>
+        <w:rPr>
+          <w:rFonts w:ascii="Helvetica-Light" w:hAnsi="Helvetica-Light" w:cs="Helvetica-Light"/>
+          <w:color w:val="FF0000"/>
+          <w:sz w:val="24"/>
+          <w:szCs w:val="24"/>
+          <w:lang w:val="en-US" w:bidi="th-TH"/>
+        </w:rPr>
+      </w:pPr>
+      <w:r>
+        <w:rPr>
+          <w:rFonts w:ascii="Helvetica-Light" w:hAnsi="Helvetica-Light" w:cs="Helvetica-Light"/>
+          <w:color w:val="FF0000"/>
+          <w:sz w:val="24"/>
+          <w:szCs w:val="24"/>
+          <w:lang w:val="en-US" w:bidi="th-TH"/>
+        </w:rPr>
+        <w:t>&lt;li id="two" class="cool favorite" style="display: list-</w:t>
+      </w:r>
+      <w:proofErr w:type="gramStart"/>
+      <w:r>
+        <w:rPr>
+          <w:rFonts w:ascii="Helvetica-Light" w:hAnsi="Helvetica-Light" w:cs="Helvetica-Light"/>
+          <w:color w:val="FF0000"/>
+          <w:sz w:val="24"/>
+          <w:szCs w:val="24"/>
+          <w:lang w:val="en-US" w:bidi="th-TH"/>
+        </w:rPr>
+        <w:t>item;</w:t>
+      </w:r>
+      <w:proofErr w:type="gramEnd"/>
+      <w:r>
+        <w:rPr>
+          <w:rFonts w:ascii="Helvetica-Light" w:hAnsi="Helvetica-Light" w:cs="Helvetica-Light"/>
+          <w:color w:val="FF0000"/>
+          <w:sz w:val="24"/>
+          <w:szCs w:val="24"/>
+          <w:lang w:val="en-US" w:bidi="th-TH"/>
+        </w:rPr>
+        <w:t>"&gt;pine nuts&lt;/li&gt;</w:t>
       </w:r>
     </w:p>
     <w:p>
@@ -2231,8 +3394,6 @@
         </w:rPr>
         <w:t>Upload task#1 and task#2 to Blackboard</w:t>
       </w:r>
-      <w:bookmarkStart w:id="0" w:name="_GoBack"/>
-      <w:bookmarkEnd w:id="0"/>
     </w:p>
     <w:sectPr>
       <w:pgSz w:w="11906" w:h="16838"/>

</xml_diff>